<commit_message>
try out new font family Segoe
</commit_message>
<xml_diff>
--- a/markdown/styles_reference3.docx
+++ b/markdown/styles_reference3.docx
@@ -5,10 +5,11 @@
     <w:p>
       <w:pPr>
         <w:pStyle w:val="Heading1"/>
-        <w:spacing w:before="200"/>
       </w:pPr>
       <w:bookmarkStart w:id="0" w:name="marine-economy---national-overview"/>
+      <w:bookmarkStart w:id="1" w:name="_GoBack"/>
       <w:bookmarkEnd w:id="0"/>
+      <w:bookmarkEnd w:id="1"/>
       <w:r>
         <w:t>Marine Economy - National Overview</w:t>
       </w:r>
@@ -17,13 +18,11 @@
       <w:pPr>
         <w:pStyle w:val="Heading2"/>
       </w:pPr>
-      <w:bookmarkStart w:id="1" w:name="seafood-sales-and-processing"/>
-      <w:bookmarkEnd w:id="1"/>
+      <w:bookmarkStart w:id="2" w:name="seafood-sales-and-processing"/>
+      <w:bookmarkEnd w:id="2"/>
       <w:r>
         <w:t>Seafood Sales and Processing</w:t>
       </w:r>
-      <w:bookmarkStart w:id="2" w:name="_GoBack"/>
-      <w:bookmarkEnd w:id="2"/>
     </w:p>
     <w:p>
       <w:pPr>
@@ -39,13 +38,13 @@
         <w:footnoteReference w:id="1"/>
       </w:r>
       <w:r>
-        <w:t xml:space="preserve"> Total annual trip expenditures were estimated at the state level by multiplying mean trip expenditures by the estimated number of adult trips in each trip mode (for-hire, private boat, and shore) and adjusting by the CPI (consumer price index) to the current year. Total annual durable expenditures were estimated by multiplying mean durable expenditures by the estimated annual number of adult participants in the United States and adjusting by the CPI (consumer </w:t>
-      </w:r>
-      <w:r>
-        <w:t>price</w:t>
-      </w:r>
-      <w:r>
-        <w:t xml:space="preserve"> index) to the current year.</w:t>
+        <w:t xml:space="preserve"> Total annual trip </w:t>
+      </w:r>
+      <w:r>
+        <w:t>expenditures were</w:t>
+      </w:r>
+      <w:r>
+        <w:t xml:space="preserve"> estimated at the state level by multiplying mean trip expenditures by the estimated number of adult trips in each trip mode (for-hire, private boat, and shore) and adjusting by the CPI (consumer price index) to the current year. Total annual durable expenditures were estimated by multiplying mean durable expenditures by the estimated annual number of adult participants in the United States and adjusting by the CPI (consumer price index) to the current year.</w:t>
       </w:r>
       <w:r>
         <w:rPr>
@@ -56,16 +55,10 @@
     </w:p>
     <w:p>
       <w:pPr>
-        <w:pStyle w:val="BodyText"/>
-      </w:pPr>
-      <w:r>
-        <w:t xml:space="preserve">Four different measures are commonly used to show how angler expenditures affect the economy in a region (state or nationwide): sales, income, value-added, and employment. The term sales refers to the gross value of all sales by regional businesses affected by an activity, such as recreational fishing. It includes </w:t>
-      </w:r>
-      <w:r>
-        <w:t>both</w:t>
-      </w:r>
-      <w:r>
-        <w:t xml:space="preserve"> the direct sales made by the angler and sales made between businesses and households resulting from that original sale by the angler. Income includes personal income (wages and salaries) and proprietors’ income (income from self-employment). Value-added is the contribution made to the gross domestic product in a region. Employment is specified on the basis of full-time and part-time jobs supported directly or indirectly by the purchases made by anglers. The first three measures are calculated in terms of dollars, whereas employment impacts are measured in numbers of jobs. Note that these categories are not additive.</w:t>
+        <w:pStyle w:val="FirstParagraph"/>
+      </w:pPr>
+      <w:r>
+        <w:t>Four different measures are commonly used to show how angler expenditures affect the economy in a region (state or nationwide): sales, income, value-added, and employment. The term sales refers to the gross value of all sales by regional businesses affected by an activity, such as recreational fishing. It includes both the direct sales made by the angler and sales made between businesses and households resulting from that original sale by the angler. Income includes personal income (wages and salaries) and proprietors’ income (income from self-employment). Value-added is the contribution made to the gross domestic product in a region. Employment is specified on the basis of full-time and part-time jobs supported directly or indirectly by the purchases made by anglers. The first three measures are calculated in terms of dollars, whereas employment impacts are measured in numbers of jobs. Note that these categories are not additive.</w:t>
       </w:r>
     </w:p>
     <w:p>
@@ -75,18 +68,8 @@
           <w:ilvl w:val="0"/>
           <w:numId w:val="6"/>
         </w:numPr>
-        <w:spacing w:before="200" w:after="0"/>
-        <w:rPr>
-          <w:color w:val="56575A"/>
-          <w:szCs w:val="22"/>
-        </w:rPr>
-      </w:pPr>
-      <w:r>
-        <w:rPr>
-          <w:b/>
-          <w:color w:val="56575A"/>
-          <w:szCs w:val="22"/>
-        </w:rPr>
+      </w:pPr>
+      <w:r>
         <w:t>Drum (Atlantic croaker and spot) (Atlantic regions)</w:t>
       </w:r>
     </w:p>
@@ -97,36 +80,15 @@
           <w:ilvl w:val="0"/>
           <w:numId w:val="6"/>
         </w:numPr>
-        <w:spacing w:before="200" w:after="0"/>
-        <w:rPr>
-          <w:color w:val="56575A"/>
-          <w:szCs w:val="22"/>
-        </w:rPr>
       </w:pPr>
       <w:r>
         <w:rPr>
           <w:b/>
-          <w:color w:val="56575A"/>
-          <w:szCs w:val="22"/>
         </w:rPr>
         <w:t>Drum (seatrouts) (Atlantic regions)</w:t>
       </w:r>
       <w:r>
-        <w:rPr>
-          <w:color w:val="56575A"/>
-          <w:szCs w:val="22"/>
-        </w:rPr>
-        <w:t xml:space="preserve">: </w:t>
-      </w:r>
-      <w:r>
-        <w:t>sand</w:t>
-      </w:r>
-      <w:r>
-        <w:rPr>
-          <w:color w:val="56575A"/>
-          <w:szCs w:val="22"/>
-        </w:rPr>
-        <w:t xml:space="preserve"> seatrout, seatrout genus, silver seatrout, spotted seatrout, and weakfish</w:t>
+        <w:t>: sand seatrout, seatrout genus, silver seatrout, spotted seatrout, and weakfish</w:t>
       </w:r>
     </w:p>
     <w:p>
@@ -136,18 +98,8 @@
           <w:ilvl w:val="0"/>
           <w:numId w:val="6"/>
         </w:numPr>
-        <w:spacing w:before="200" w:after="0"/>
-        <w:rPr>
-          <w:color w:val="56575A"/>
-          <w:szCs w:val="22"/>
-        </w:rPr>
-      </w:pPr>
-      <w:r>
-        <w:rPr>
-          <w:b/>
-          <w:color w:val="56575A"/>
-          <w:szCs w:val="22"/>
-        </w:rPr>
+      </w:pPr>
+      <w:r>
         <w:t>Pacific halibut (North Pacific)</w:t>
       </w:r>
     </w:p>
@@ -174,6 +126,7 @@
       <w:r>
         <w:rPr>
           <w:rStyle w:val="FootnoteReference"/>
+          <w:rFonts w:cs="Segoe UI Light"/>
         </w:rPr>
         <w:footnoteReference w:id="3"/>
       </w:r>
@@ -192,6 +145,7 @@
       <w:r>
         <w:rPr>
           <w:rStyle w:val="FootnoteReference"/>
+          <w:rFonts w:cs="Segoe UI Light"/>
         </w:rPr>
         <w:footnoteReference w:id="4"/>
       </w:r>
@@ -206,11 +160,20 @@
     </w:p>
     <w:p>
       <w:pPr>
+        <w:pStyle w:val="BodyText"/>
+      </w:pPr>
+    </w:p>
+    <w:p>
+      <w:pPr>
+        <w:pStyle w:val="Figurecaption"/>
+      </w:pPr>
+    </w:p>
+    <w:p>
+      <w:pPr>
         <w:pStyle w:val="Bibliography"/>
       </w:pPr>
       <w:bookmarkStart w:id="3" w:name="ref-Nichol1995"/>
       <w:r>
-        <w:lastRenderedPageBreak/>
         <w:t>Nichol, D. G. 1995. “Spawning and Maturation of Female Yellowfin Sole in the Eastern Bering Sea.” Journal Article. In Proceedings of the International Flatfish Symposium; October 1994, Anchorage, Alaska, 35–50.</w:t>
       </w:r>
     </w:p>
@@ -351,13 +314,7 @@
       </w:r>
       <w:proofErr w:type="spellEnd"/>
       <w:r>
-        <w:t xml:space="preserve">. 2018. “Chapter 4: Yellowfin Sole.” Book Section. In Stock Assessment and Fishery Evaluation Report </w:t>
-      </w:r>
-      <w:r>
-        <w:t>for</w:t>
-      </w:r>
-      <w:r>
-        <w:t xml:space="preserve"> the Groundfish Resources of the Bering Sea/Aleutian Islands Regions. 605 W. 4th Ave., Anchorage, AK 99501: North Pacific Fishery Management Council.</w:t>
+        <w:t>. 2018. “Chapter 4: Yellowfin Sole.” Book Section. In Stock Assessment and Fishery Evaluation Report for the Groundfish Resources of the Bering Sea/Aleutian Islands Regions. 605 W. 4th Ave., Anchorage, AK 99501: North Pacific Fishery Management Council.</w:t>
       </w:r>
     </w:p>
     <w:bookmarkEnd w:id="6"/>
@@ -372,12 +329,6 @@
       </w:pPr>
     </w:p>
     <w:p>
-      <w:pPr>
-        <w:rPr>
-          <w:color w:val="56575A"/>
-          <w:sz w:val="24"/>
-        </w:rPr>
-      </w:pPr>
       <w:r>
         <w:br w:type="page"/>
       </w:r>
@@ -454,29 +405,35 @@
         </w:drawing>
       </w:r>
     </w:p>
+    <w:p/>
     <w:p>
       <w:pPr>
-        <w:keepNext/>
-        <w:spacing w:before="200" w:after="0"/>
-        <w:jc w:val="center"/>
-      </w:pPr>
-    </w:p>
-    <w:p>
-      <w:pPr>
         <w:pStyle w:val="Caption"/>
-        <w:spacing w:before="200" w:after="0"/>
       </w:pPr>
       <w:r>
         <w:t xml:space="preserve">Figure </w:t>
       </w:r>
-      <w:fldSimple w:instr=" SEQ Figure \* ARABIC ">
-        <w:r>
-          <w:rPr>
-            <w:noProof/>
-          </w:rPr>
-          <w:t>1</w:t>
-        </w:r>
-      </w:fldSimple>
+      <w:r>
+        <w:fldChar w:fldCharType="begin"/>
+      </w:r>
+      <w:r>
+        <w:instrText xml:space="preserve"> SEQ Figure \* ARABIC </w:instrText>
+      </w:r>
+      <w:r>
+        <w:fldChar w:fldCharType="separate"/>
+      </w:r>
+      <w:r>
+        <w:rPr>
+          <w:noProof/>
+        </w:rPr>
+        <w:t>1</w:t>
+      </w:r>
+      <w:r>
+        <w:rPr>
+          <w:noProof/>
+        </w:rPr>
+        <w:fldChar w:fldCharType="end"/>
+      </w:r>
       <w:r>
         <w:t>. blah</w:t>
       </w:r>
@@ -501,9 +458,6 @@
 <w:endnotes xmlns:wpc="http://schemas.microsoft.com/office/word/2010/wordprocessingCanvas" xmlns:cx="http://schemas.microsoft.com/office/drawing/2014/chartex" xmlns:cx1="http://schemas.microsoft.com/office/drawing/2015/9/8/chartex" xmlns:cx2="http://schemas.microsoft.com/office/drawing/2015/10/21/chartex" xmlns:cx3="http://schemas.microsoft.com/office/drawing/2016/5/9/chartex" xmlns:cx4="http://schemas.microsoft.com/office/drawing/2016/5/10/chartex" xmlns:cx5="http://schemas.microsoft.com/office/drawing/2016/5/11/chartex" xmlns:cx6="http://schemas.microsoft.com/office/drawing/2016/5/12/chartex" xmlns:cx7="http://schemas.microsoft.com/office/drawing/2016/5/13/chartex" xmlns:cx8="http://schemas.microsoft.com/office/drawing/2016/5/14/chartex" xmlns:mc="http://schemas.openxmlformats.org/markup-compatibility/2006" xmlns:aink="http://schemas.microsoft.com/office/drawing/2016/ink" xmlns:am3d="http://schemas.microsoft.com/office/drawing/2017/model3d" xmlns:o="urn:schemas-microsoft-com:office:office" xmlns:r="http://schemas.openxmlformats.org/officeDocument/2006/relationships" xmlns:m="http://schemas.openxmlformats.org/officeDocument/2006/math" xmlns:v="urn:schemas-microsoft-com:vml" xmlns:wp14="http://schemas.microsoft.com/office/word/2010/wordprocessingDrawing" xmlns:wp="http://schemas.openxmlformats.org/drawingml/2006/wordprocessingDrawing" xmlns:w10="urn:schemas-microsoft-com:office:word" xmlns:w="http://schemas.openxmlformats.org/wordprocessingml/2006/main" xmlns:w14="http://schemas.microsoft.com/office/word/2010/wordml" xmlns:w15="http://schemas.microsoft.com/office/word/2012/wordml" xmlns:w16cid="http://schemas.microsoft.com/office/word/2016/wordml/cid" xmlns:w16se="http://schemas.microsoft.com/office/word/2015/wordml/symex" xmlns:wpg="http://schemas.microsoft.com/office/word/2010/wordprocessingGroup" xmlns:wpi="http://schemas.microsoft.com/office/word/2010/wordprocessingInk" xmlns:wne="http://schemas.microsoft.com/office/word/2006/wordml" xmlns:wps="http://schemas.microsoft.com/office/word/2010/wordprocessingShape" mc:Ignorable="w14 w15 w16se w16cid wp14">
   <w:endnote w:type="separator" w:id="-1">
     <w:p>
-      <w:pPr>
-        <w:spacing w:after="0"/>
-      </w:pPr>
       <w:r>
         <w:separator/>
       </w:r>
@@ -511,9 +465,6 @@
   </w:endnote>
   <w:endnote w:type="continuationSeparator" w:id="0">
     <w:p>
-      <w:pPr>
-        <w:spacing w:after="0"/>
-      </w:pPr>
       <w:r>
         <w:continuationSeparator/>
       </w:r>
@@ -541,7 +492,6 @@
       <w:p>
         <w:pPr>
           <w:pStyle w:val="Footer"/>
-          <w:jc w:val="center"/>
         </w:pPr>
         <w:r>
           <w:fldChar w:fldCharType="begin"/>
@@ -881,6 +831,281 @@
     </w:lvl>
   </w:abstractNum>
   <w:abstractNum w:abstractNumId="2" w15:restartNumberingAfterBreak="0">
+    <w:nsid w:val="FFFFFF7C"/>
+    <w:multiLevelType w:val="singleLevel"/>
+    <w:tmpl w:val="0220F420"/>
+    <w:lvl w:ilvl="0">
+      <w:start w:val="1"/>
+      <w:numFmt w:val="decimal"/>
+      <w:lvlText w:val="%1."/>
+      <w:lvlJc w:val="left"/>
+      <w:pPr>
+        <w:tabs>
+          <w:tab w:val="num" w:pos="1800"/>
+        </w:tabs>
+        <w:ind w:left="1800" w:hanging="360"/>
+      </w:pPr>
+    </w:lvl>
+  </w:abstractNum>
+  <w:abstractNum w:abstractNumId="3" w15:restartNumberingAfterBreak="0">
+    <w:nsid w:val="FFFFFF7D"/>
+    <w:multiLevelType w:val="singleLevel"/>
+    <w:tmpl w:val="6A2ED3DA"/>
+    <w:lvl w:ilvl="0">
+      <w:start w:val="1"/>
+      <w:numFmt w:val="decimal"/>
+      <w:lvlText w:val="%1."/>
+      <w:lvlJc w:val="left"/>
+      <w:pPr>
+        <w:tabs>
+          <w:tab w:val="num" w:pos="1440"/>
+        </w:tabs>
+        <w:ind w:left="1440" w:hanging="360"/>
+      </w:pPr>
+    </w:lvl>
+  </w:abstractNum>
+  <w:abstractNum w:abstractNumId="4" w15:restartNumberingAfterBreak="0">
+    <w:nsid w:val="FFFFFF7E"/>
+    <w:multiLevelType w:val="singleLevel"/>
+    <w:tmpl w:val="85023E9C"/>
+    <w:lvl w:ilvl="0">
+      <w:start w:val="1"/>
+      <w:numFmt w:val="decimal"/>
+      <w:lvlText w:val="%1."/>
+      <w:lvlJc w:val="left"/>
+      <w:pPr>
+        <w:tabs>
+          <w:tab w:val="num" w:pos="1080"/>
+        </w:tabs>
+        <w:ind w:left="1080" w:hanging="360"/>
+      </w:pPr>
+    </w:lvl>
+  </w:abstractNum>
+  <w:abstractNum w:abstractNumId="5" w15:restartNumberingAfterBreak="0">
+    <w:nsid w:val="FFFFFF7F"/>
+    <w:multiLevelType w:val="singleLevel"/>
+    <w:tmpl w:val="674C62E0"/>
+    <w:lvl w:ilvl="0">
+      <w:start w:val="1"/>
+      <w:numFmt w:val="decimal"/>
+      <w:lvlText w:val="%1."/>
+      <w:lvlJc w:val="left"/>
+      <w:pPr>
+        <w:tabs>
+          <w:tab w:val="num" w:pos="720"/>
+        </w:tabs>
+        <w:ind w:left="720" w:hanging="360"/>
+      </w:pPr>
+    </w:lvl>
+  </w:abstractNum>
+  <w:abstractNum w:abstractNumId="6" w15:restartNumberingAfterBreak="0">
+    <w:nsid w:val="FFFFFF80"/>
+    <w:multiLevelType w:val="singleLevel"/>
+    <w:tmpl w:val="967ED7BC"/>
+    <w:lvl w:ilvl="0">
+      <w:start w:val="1"/>
+      <w:numFmt w:val="bullet"/>
+      <w:lvlText w:val=""/>
+      <w:lvlJc w:val="left"/>
+      <w:pPr>
+        <w:tabs>
+          <w:tab w:val="num" w:pos="1800"/>
+        </w:tabs>
+        <w:ind w:left="1800" w:hanging="360"/>
+      </w:pPr>
+      <w:rPr>
+        <w:rFonts w:ascii="Symbol" w:hAnsi="Symbol" w:hint="default"/>
+      </w:rPr>
+    </w:lvl>
+  </w:abstractNum>
+  <w:abstractNum w:abstractNumId="7" w15:restartNumberingAfterBreak="0">
+    <w:nsid w:val="FFFFFF81"/>
+    <w:multiLevelType w:val="singleLevel"/>
+    <w:tmpl w:val="480A2722"/>
+    <w:lvl w:ilvl="0">
+      <w:start w:val="1"/>
+      <w:numFmt w:val="bullet"/>
+      <w:lvlText w:val=""/>
+      <w:lvlJc w:val="left"/>
+      <w:pPr>
+        <w:tabs>
+          <w:tab w:val="num" w:pos="1440"/>
+        </w:tabs>
+        <w:ind w:left="1440" w:hanging="360"/>
+      </w:pPr>
+      <w:rPr>
+        <w:rFonts w:ascii="Symbol" w:hAnsi="Symbol" w:hint="default"/>
+      </w:rPr>
+    </w:lvl>
+  </w:abstractNum>
+  <w:abstractNum w:abstractNumId="8" w15:restartNumberingAfterBreak="0">
+    <w:nsid w:val="FFFFFF82"/>
+    <w:multiLevelType w:val="singleLevel"/>
+    <w:tmpl w:val="DFAEB9CC"/>
+    <w:lvl w:ilvl="0">
+      <w:start w:val="1"/>
+      <w:numFmt w:val="bullet"/>
+      <w:lvlText w:val=""/>
+      <w:lvlJc w:val="left"/>
+      <w:pPr>
+        <w:tabs>
+          <w:tab w:val="num" w:pos="1080"/>
+        </w:tabs>
+        <w:ind w:left="1080" w:hanging="360"/>
+      </w:pPr>
+      <w:rPr>
+        <w:rFonts w:ascii="Symbol" w:hAnsi="Symbol" w:hint="default"/>
+      </w:rPr>
+    </w:lvl>
+  </w:abstractNum>
+  <w:abstractNum w:abstractNumId="9" w15:restartNumberingAfterBreak="0">
+    <w:nsid w:val="FFFFFF83"/>
+    <w:multiLevelType w:val="singleLevel"/>
+    <w:tmpl w:val="630EA142"/>
+    <w:lvl w:ilvl="0">
+      <w:start w:val="1"/>
+      <w:numFmt w:val="bullet"/>
+      <w:lvlText w:val=""/>
+      <w:lvlJc w:val="left"/>
+      <w:pPr>
+        <w:tabs>
+          <w:tab w:val="num" w:pos="720"/>
+        </w:tabs>
+        <w:ind w:left="720" w:hanging="360"/>
+      </w:pPr>
+      <w:rPr>
+        <w:rFonts w:ascii="Symbol" w:hAnsi="Symbol" w:hint="default"/>
+      </w:rPr>
+    </w:lvl>
+  </w:abstractNum>
+  <w:abstractNum w:abstractNumId="10" w15:restartNumberingAfterBreak="0">
+    <w:nsid w:val="FFFFFF88"/>
+    <w:multiLevelType w:val="singleLevel"/>
+    <w:tmpl w:val="E578D63C"/>
+    <w:lvl w:ilvl="0">
+      <w:start w:val="1"/>
+      <w:numFmt w:val="decimal"/>
+      <w:lvlText w:val="%1."/>
+      <w:lvlJc w:val="left"/>
+      <w:pPr>
+        <w:tabs>
+          <w:tab w:val="num" w:pos="360"/>
+        </w:tabs>
+        <w:ind w:left="360" w:hanging="360"/>
+      </w:pPr>
+    </w:lvl>
+  </w:abstractNum>
+  <w:abstractNum w:abstractNumId="11" w15:restartNumberingAfterBreak="0">
+    <w:nsid w:val="FFFFFF89"/>
+    <w:multiLevelType w:val="singleLevel"/>
+    <w:tmpl w:val="00168810"/>
+    <w:lvl w:ilvl="0">
+      <w:start w:val="1"/>
+      <w:numFmt w:val="bullet"/>
+      <w:lvlText w:val=""/>
+      <w:lvlJc w:val="left"/>
+      <w:pPr>
+        <w:tabs>
+          <w:tab w:val="num" w:pos="360"/>
+        </w:tabs>
+        <w:ind w:left="360" w:hanging="360"/>
+      </w:pPr>
+      <w:rPr>
+        <w:rFonts w:ascii="Symbol" w:hAnsi="Symbol" w:hint="default"/>
+      </w:rPr>
+    </w:lvl>
+  </w:abstractNum>
+  <w:abstractNum w:abstractNumId="12" w15:restartNumberingAfterBreak="0">
+    <w:nsid w:val="29FD7D4B"/>
+    <w:multiLevelType w:val="multilevel"/>
+    <w:tmpl w:val="0409001F"/>
+    <w:styleLink w:val="111111"/>
+    <w:lvl w:ilvl="0">
+      <w:start w:val="1"/>
+      <w:numFmt w:val="decimal"/>
+      <w:lvlText w:val="%1."/>
+      <w:lvlJc w:val="left"/>
+      <w:pPr>
+        <w:ind w:left="360" w:hanging="360"/>
+      </w:pPr>
+      <w:rPr>
+        <w:rFonts w:ascii="Segoe UI Light" w:hAnsi="Segoe UI Light"/>
+      </w:rPr>
+    </w:lvl>
+    <w:lvl w:ilvl="1">
+      <w:start w:val="1"/>
+      <w:numFmt w:val="decimal"/>
+      <w:lvlText w:val="%1.%2."/>
+      <w:lvlJc w:val="left"/>
+      <w:pPr>
+        <w:ind w:left="792" w:hanging="432"/>
+      </w:pPr>
+    </w:lvl>
+    <w:lvl w:ilvl="2">
+      <w:start w:val="1"/>
+      <w:numFmt w:val="decimal"/>
+      <w:lvlText w:val="%1.%2.%3."/>
+      <w:lvlJc w:val="left"/>
+      <w:pPr>
+        <w:ind w:left="1224" w:hanging="504"/>
+      </w:pPr>
+    </w:lvl>
+    <w:lvl w:ilvl="3">
+      <w:start w:val="1"/>
+      <w:numFmt w:val="decimal"/>
+      <w:lvlText w:val="%1.%2.%3.%4."/>
+      <w:lvlJc w:val="left"/>
+      <w:pPr>
+        <w:ind w:left="1728" w:hanging="648"/>
+      </w:pPr>
+    </w:lvl>
+    <w:lvl w:ilvl="4">
+      <w:start w:val="1"/>
+      <w:numFmt w:val="decimal"/>
+      <w:lvlText w:val="%1.%2.%3.%4.%5."/>
+      <w:lvlJc w:val="left"/>
+      <w:pPr>
+        <w:ind w:left="2232" w:hanging="792"/>
+      </w:pPr>
+    </w:lvl>
+    <w:lvl w:ilvl="5">
+      <w:start w:val="1"/>
+      <w:numFmt w:val="decimal"/>
+      <w:lvlText w:val="%1.%2.%3.%4.%5.%6."/>
+      <w:lvlJc w:val="left"/>
+      <w:pPr>
+        <w:ind w:left="2736" w:hanging="936"/>
+      </w:pPr>
+    </w:lvl>
+    <w:lvl w:ilvl="6">
+      <w:start w:val="1"/>
+      <w:numFmt w:val="decimal"/>
+      <w:lvlText w:val="%1.%2.%3.%4.%5.%6.%7."/>
+      <w:lvlJc w:val="left"/>
+      <w:pPr>
+        <w:ind w:left="3240" w:hanging="1080"/>
+      </w:pPr>
+    </w:lvl>
+    <w:lvl w:ilvl="7">
+      <w:start w:val="1"/>
+      <w:numFmt w:val="decimal"/>
+      <w:lvlText w:val="%1.%2.%3.%4.%5.%6.%7.%8."/>
+      <w:lvlJc w:val="left"/>
+      <w:pPr>
+        <w:ind w:left="3744" w:hanging="1224"/>
+      </w:pPr>
+    </w:lvl>
+    <w:lvl w:ilvl="8">
+      <w:start w:val="1"/>
+      <w:numFmt w:val="decimal"/>
+      <w:lvlText w:val="%1.%2.%3.%4.%5.%6.%7.%8.%9."/>
+      <w:lvlJc w:val="left"/>
+      <w:pPr>
+        <w:ind w:left="4320" w:hanging="1440"/>
+      </w:pPr>
+    </w:lvl>
+  </w:abstractNum>
+  <w:abstractNum w:abstractNumId="13" w15:restartNumberingAfterBreak="0">
     <w:nsid w:val="3C567BC4"/>
     <w:multiLevelType w:val="hybridMultilevel"/>
     <w:tmpl w:val="CAA6DC7A"/>
@@ -993,7 +1218,7 @@
       </w:rPr>
     </w:lvl>
   </w:abstractNum>
-  <w:abstractNum w:abstractNumId="3" w15:restartNumberingAfterBreak="0">
+  <w:abstractNum w:abstractNumId="14" w15:restartNumberingAfterBreak="0">
     <w:nsid w:val="591FA582"/>
     <w:multiLevelType w:val="multilevel"/>
     <w:tmpl w:val="57281B16"/>
@@ -1085,7 +1310,7 @@
       <w:lvlJc w:val="left"/>
     </w:lvl>
   </w:abstractNum>
-  <w:abstractNum w:abstractNumId="4" w15:restartNumberingAfterBreak="0">
+  <w:abstractNum w:abstractNumId="15" w15:restartNumberingAfterBreak="0">
     <w:nsid w:val="594669FA"/>
     <w:multiLevelType w:val="multilevel"/>
     <w:tmpl w:val="9D88E928"/>
@@ -1177,7 +1402,7 @@
       <w:lvlJc w:val="left"/>
     </w:lvl>
   </w:abstractNum>
-  <w:abstractNum w:abstractNumId="5" w15:restartNumberingAfterBreak="0">
+  <w:abstractNum w:abstractNumId="16" w15:restartNumberingAfterBreak="0">
     <w:nsid w:val="600605C3"/>
     <w:multiLevelType w:val="hybridMultilevel"/>
     <w:tmpl w:val="5B18FCA4"/>
@@ -1297,16 +1522,49 @@
     <w:abstractNumId w:val="0"/>
   </w:num>
   <w:num w:numId="3">
+    <w:abstractNumId w:val="15"/>
+  </w:num>
+  <w:num w:numId="4">
+    <w:abstractNumId w:val="14"/>
+  </w:num>
+  <w:num w:numId="5">
+    <w:abstractNumId w:val="13"/>
+  </w:num>
+  <w:num w:numId="6">
+    <w:abstractNumId w:val="16"/>
+  </w:num>
+  <w:num w:numId="7">
+    <w:abstractNumId w:val="11"/>
+  </w:num>
+  <w:num w:numId="8">
+    <w:abstractNumId w:val="9"/>
+  </w:num>
+  <w:num w:numId="9">
+    <w:abstractNumId w:val="8"/>
+  </w:num>
+  <w:num w:numId="10">
+    <w:abstractNumId w:val="7"/>
+  </w:num>
+  <w:num w:numId="11">
+    <w:abstractNumId w:val="6"/>
+  </w:num>
+  <w:num w:numId="12">
+    <w:abstractNumId w:val="10"/>
+  </w:num>
+  <w:num w:numId="13">
+    <w:abstractNumId w:val="5"/>
+  </w:num>
+  <w:num w:numId="14">
     <w:abstractNumId w:val="4"/>
   </w:num>
-  <w:num w:numId="4">
+  <w:num w:numId="15">
     <w:abstractNumId w:val="3"/>
   </w:num>
-  <w:num w:numId="5">
+  <w:num w:numId="16">
     <w:abstractNumId w:val="2"/>
   </w:num>
-  <w:num w:numId="6">
-    <w:abstractNumId w:val="5"/>
+  <w:num w:numId="17">
+    <w:abstractNumId w:val="12"/>
   </w:num>
 </w:numbering>
 </file>
@@ -1669,10 +1927,13 @@
   <w:style w:type="paragraph" w:default="1" w:styleId="Normal">
     <w:name w:val="Normal"/>
     <w:qFormat/>
-    <w:rsid w:val="00B93469"/>
-    <w:rPr>
-      <w:rFonts w:ascii="Times New Roman" w:hAnsi="Times New Roman"/>
-      <w:sz w:val="22"/>
+    <w:rsid w:val="00FF3BEA"/>
+    <w:pPr>
+      <w:spacing w:before="180" w:after="0"/>
+    </w:pPr>
+    <w:rPr>
+      <w:rFonts w:ascii="Segoe UI Light" w:hAnsi="Segoe UI Light" w:cs="Segoe UI Light"/>
+      <w:color w:val="56575A"/>
     </w:rPr>
   </w:style>
   <w:style w:type="paragraph" w:styleId="Heading1">
@@ -1686,7 +1947,7 @@
     <w:pPr>
       <w:keepNext/>
       <w:keepLines/>
-      <w:spacing w:before="480" w:after="0"/>
+      <w:spacing w:before="480"/>
       <w:outlineLvl w:val="0"/>
     </w:pPr>
     <w:rPr>
@@ -1709,7 +1970,7 @@
     <w:pPr>
       <w:keepNext/>
       <w:keepLines/>
-      <w:spacing w:before="200" w:after="0"/>
+      <w:spacing w:before="200"/>
       <w:outlineLvl w:val="1"/>
     </w:pPr>
     <w:rPr>
@@ -1732,7 +1993,7 @@
     <w:pPr>
       <w:keepNext/>
       <w:keepLines/>
-      <w:spacing w:before="200" w:after="0"/>
+      <w:spacing w:before="200"/>
       <w:outlineLvl w:val="2"/>
     </w:pPr>
     <w:rPr>
@@ -1755,14 +2016,13 @@
     <w:pPr>
       <w:keepNext/>
       <w:keepLines/>
-      <w:spacing w:before="200" w:after="0"/>
+      <w:spacing w:before="200"/>
       <w:outlineLvl w:val="3"/>
     </w:pPr>
     <w:rPr>
       <w:rFonts w:eastAsiaTheme="majorEastAsia" w:cstheme="majorBidi"/>
       <w:b/>
       <w:bCs/>
-      <w:color w:val="56575A"/>
       <w:szCs w:val="22"/>
     </w:rPr>
   </w:style>
@@ -1777,7 +2037,7 @@
     <w:pPr>
       <w:keepNext/>
       <w:keepLines/>
-      <w:spacing w:before="200" w:after="0"/>
+      <w:spacing w:before="200"/>
       <w:outlineLvl w:val="4"/>
     </w:pPr>
     <w:rPr>
@@ -1798,7 +2058,7 @@
     <w:pPr>
       <w:keepNext/>
       <w:keepLines/>
-      <w:spacing w:before="200" w:after="0"/>
+      <w:spacing w:before="200"/>
       <w:outlineLvl w:val="5"/>
     </w:pPr>
     <w:rPr>
@@ -1839,20 +2099,13 @@
     <w:link w:val="BodyTextChar"/>
     <w:qFormat/>
     <w:rsid w:val="00B93469"/>
-    <w:pPr>
-      <w:spacing w:before="180" w:after="0"/>
-    </w:pPr>
-    <w:rPr>
-      <w:color w:val="56575A"/>
-      <w:sz w:val="24"/>
-    </w:rPr>
   </w:style>
   <w:style w:type="paragraph" w:customStyle="1" w:styleId="FirstParagraph">
     <w:name w:val="First Paragraph"/>
     <w:basedOn w:val="BodyText"/>
     <w:next w:val="BodyText"/>
     <w:qFormat/>
-    <w:rsid w:val="006A1888"/>
+    <w:rsid w:val="00FF3BEA"/>
   </w:style>
   <w:style w:type="paragraph" w:customStyle="1" w:styleId="Compact">
     <w:name w:val="Compact"/>
@@ -1907,14 +2160,14 @@
     <w:name w:val="Author"/>
     <w:next w:val="BodyText"/>
     <w:qFormat/>
-    <w:rsid w:val="00B93469"/>
+    <w:rsid w:val="00E3590C"/>
     <w:pPr>
       <w:keepNext/>
       <w:keepLines/>
       <w:jc w:val="center"/>
     </w:pPr>
     <w:rPr>
-      <w:rFonts w:ascii="Times New Roman" w:hAnsi="Times New Roman"/>
+      <w:rFonts w:ascii="Segoe UI Light" w:hAnsi="Segoe UI Light"/>
     </w:rPr>
   </w:style>
   <w:style w:type="paragraph" w:styleId="Date">
@@ -1936,7 +2189,7 @@
     <w:basedOn w:val="Normal"/>
     <w:next w:val="BodyText"/>
     <w:qFormat/>
-    <w:rsid w:val="002969E6"/>
+    <w:rsid w:val="00E3590C"/>
     <w:pPr>
       <w:keepNext/>
       <w:keepLines/>
@@ -1952,9 +2205,6 @@
     <w:basedOn w:val="Normal"/>
     <w:qFormat/>
     <w:rsid w:val="002969E6"/>
-    <w:pPr>
-      <w:spacing w:before="180" w:after="0"/>
-    </w:pPr>
     <w:rPr>
       <w:i/>
       <w:iCs/>
@@ -1987,9 +2237,8 @@
     <w:uiPriority w:val="9"/>
     <w:unhideWhenUsed/>
     <w:qFormat/>
-    <w:rsid w:val="00B93469"/>
-    <w:rPr>
-      <w:color w:val="56575A"/>
+    <w:rsid w:val="00E3590C"/>
+    <w:rPr>
       <w:sz w:val="20"/>
       <w:szCs w:val="22"/>
     </w:rPr>
@@ -2001,7 +2250,6 @@
     <w:pPr>
       <w:keepNext/>
       <w:keepLines/>
-      <w:spacing w:after="0"/>
     </w:pPr>
     <w:rPr>
       <w:b/>
@@ -2015,6 +2263,7 @@
     <w:name w:val="caption"/>
     <w:basedOn w:val="Normal"/>
     <w:link w:val="CaptionChar"/>
+    <w:rsid w:val="00E3590C"/>
     <w:pPr>
       <w:spacing w:after="120"/>
     </w:pPr>
@@ -2036,6 +2285,7 @@
   <w:style w:type="paragraph" w:customStyle="1" w:styleId="Figure">
     <w:name w:val="Figure"/>
     <w:basedOn w:val="Normal"/>
+    <w:rsid w:val="00E3590C"/>
   </w:style>
   <w:style w:type="paragraph" w:customStyle="1" w:styleId="FigurewithCaption">
     <w:name w:val="Figure with Caption"/>
@@ -2048,6 +2298,12 @@
     <w:name w:val="Caption Char"/>
     <w:basedOn w:val="DefaultParagraphFont"/>
     <w:link w:val="Caption"/>
+    <w:rsid w:val="00E3590C"/>
+    <w:rPr>
+      <w:rFonts w:ascii="Segoe UI Light" w:hAnsi="Segoe UI Light"/>
+      <w:i/>
+      <w:sz w:val="22"/>
+    </w:rPr>
   </w:style>
   <w:style w:type="character" w:customStyle="1" w:styleId="VerbatimChar">
     <w:name w:val="Verbatim Char"/>
@@ -2055,6 +2311,7 @@
     <w:link w:val="SourceCode"/>
     <w:rPr>
       <w:rFonts w:ascii="Consolas" w:hAnsi="Consolas"/>
+      <w:i/>
       <w:sz w:val="22"/>
     </w:rPr>
   </w:style>
@@ -2062,6 +2319,9 @@
     <w:name w:val="footnote reference"/>
     <w:basedOn w:val="CaptionChar"/>
     <w:rPr>
+      <w:rFonts w:ascii="Segoe UI Light" w:hAnsi="Segoe UI Light"/>
+      <w:i/>
+      <w:sz w:val="22"/>
       <w:vertAlign w:val="superscript"/>
     </w:rPr>
   </w:style>
@@ -2069,7 +2329,10 @@
     <w:name w:val="Hyperlink"/>
     <w:basedOn w:val="CaptionChar"/>
     <w:rPr>
+      <w:rFonts w:ascii="Segoe UI Light" w:hAnsi="Segoe UI Light"/>
+      <w:i/>
       <w:color w:val="4F81BD" w:themeColor="accent1"/>
+      <w:sz w:val="22"/>
     </w:rPr>
   </w:style>
   <w:style w:type="paragraph" w:styleId="TOCHeading">
@@ -2104,6 +2367,7 @@
     <w:rPr>
       <w:rFonts w:ascii="Consolas" w:hAnsi="Consolas"/>
       <w:b/>
+      <w:i/>
       <w:color w:val="204A87"/>
       <w:sz w:val="22"/>
       <w:shd w:val="clear" w:color="auto" w:fill="F8F8F8"/>
@@ -2114,6 +2378,7 @@
     <w:basedOn w:val="VerbatimChar"/>
     <w:rPr>
       <w:rFonts w:ascii="Consolas" w:hAnsi="Consolas"/>
+      <w:i/>
       <w:color w:val="204A87"/>
       <w:sz w:val="22"/>
       <w:shd w:val="clear" w:color="auto" w:fill="F8F8F8"/>
@@ -2124,6 +2389,7 @@
     <w:basedOn w:val="VerbatimChar"/>
     <w:rPr>
       <w:rFonts w:ascii="Consolas" w:hAnsi="Consolas"/>
+      <w:i/>
       <w:color w:val="0000CF"/>
       <w:sz w:val="22"/>
       <w:shd w:val="clear" w:color="auto" w:fill="F8F8F8"/>
@@ -2134,6 +2400,7 @@
     <w:basedOn w:val="VerbatimChar"/>
     <w:rPr>
       <w:rFonts w:ascii="Consolas" w:hAnsi="Consolas"/>
+      <w:i/>
       <w:color w:val="0000CF"/>
       <w:sz w:val="22"/>
       <w:shd w:val="clear" w:color="auto" w:fill="F8F8F8"/>
@@ -2144,6 +2411,7 @@
     <w:basedOn w:val="VerbatimChar"/>
     <w:rPr>
       <w:rFonts w:ascii="Consolas" w:hAnsi="Consolas"/>
+      <w:i/>
       <w:color w:val="0000CF"/>
       <w:sz w:val="22"/>
       <w:shd w:val="clear" w:color="auto" w:fill="F8F8F8"/>
@@ -2154,6 +2422,7 @@
     <w:basedOn w:val="VerbatimChar"/>
     <w:rPr>
       <w:rFonts w:ascii="Consolas" w:hAnsi="Consolas"/>
+      <w:i/>
       <w:color w:val="000000"/>
       <w:sz w:val="22"/>
       <w:shd w:val="clear" w:color="auto" w:fill="F8F8F8"/>
@@ -2164,6 +2433,7 @@
     <w:basedOn w:val="VerbatimChar"/>
     <w:rPr>
       <w:rFonts w:ascii="Consolas" w:hAnsi="Consolas"/>
+      <w:i/>
       <w:color w:val="4E9A06"/>
       <w:sz w:val="22"/>
       <w:shd w:val="clear" w:color="auto" w:fill="F8F8F8"/>
@@ -2174,6 +2444,7 @@
     <w:basedOn w:val="VerbatimChar"/>
     <w:rPr>
       <w:rFonts w:ascii="Consolas" w:hAnsi="Consolas"/>
+      <w:i/>
       <w:color w:val="000000"/>
       <w:sz w:val="22"/>
       <w:shd w:val="clear" w:color="auto" w:fill="F8F8F8"/>
@@ -2184,6 +2455,7 @@
     <w:basedOn w:val="VerbatimChar"/>
     <w:rPr>
       <w:rFonts w:ascii="Consolas" w:hAnsi="Consolas"/>
+      <w:i/>
       <w:color w:val="4E9A06"/>
       <w:sz w:val="22"/>
       <w:shd w:val="clear" w:color="auto" w:fill="F8F8F8"/>
@@ -2194,6 +2466,7 @@
     <w:basedOn w:val="VerbatimChar"/>
     <w:rPr>
       <w:rFonts w:ascii="Consolas" w:hAnsi="Consolas"/>
+      <w:i/>
       <w:color w:val="4E9A06"/>
       <w:sz w:val="22"/>
       <w:shd w:val="clear" w:color="auto" w:fill="F8F8F8"/>
@@ -2204,6 +2477,7 @@
     <w:basedOn w:val="VerbatimChar"/>
     <w:rPr>
       <w:rFonts w:ascii="Consolas" w:hAnsi="Consolas"/>
+      <w:i/>
       <w:color w:val="4E9A06"/>
       <w:sz w:val="22"/>
       <w:shd w:val="clear" w:color="auto" w:fill="F8F8F8"/>
@@ -2214,6 +2488,7 @@
     <w:basedOn w:val="VerbatimChar"/>
     <w:rPr>
       <w:rFonts w:ascii="Consolas" w:hAnsi="Consolas"/>
+      <w:i/>
       <w:sz w:val="22"/>
       <w:shd w:val="clear" w:color="auto" w:fill="F8F8F8"/>
     </w:rPr>
@@ -2223,7 +2498,7 @@
     <w:basedOn w:val="VerbatimChar"/>
     <w:rPr>
       <w:rFonts w:ascii="Consolas" w:hAnsi="Consolas"/>
-      <w:i/>
+      <w:i w:val="0"/>
       <w:color w:val="8F5902"/>
       <w:sz w:val="22"/>
       <w:shd w:val="clear" w:color="auto" w:fill="F8F8F8"/>
@@ -2235,7 +2510,7 @@
     <w:rPr>
       <w:rFonts w:ascii="Consolas" w:hAnsi="Consolas"/>
       <w:b/>
-      <w:i/>
+      <w:i w:val="0"/>
       <w:color w:val="8F5902"/>
       <w:sz w:val="22"/>
       <w:shd w:val="clear" w:color="auto" w:fill="F8F8F8"/>
@@ -2247,7 +2522,7 @@
     <w:rPr>
       <w:rFonts w:ascii="Consolas" w:hAnsi="Consolas"/>
       <w:b/>
-      <w:i/>
+      <w:i w:val="0"/>
       <w:color w:val="8F5902"/>
       <w:sz w:val="22"/>
       <w:shd w:val="clear" w:color="auto" w:fill="F8F8F8"/>
@@ -2259,7 +2534,7 @@
     <w:rPr>
       <w:rFonts w:ascii="Consolas" w:hAnsi="Consolas"/>
       <w:b/>
-      <w:i/>
+      <w:i w:val="0"/>
       <w:color w:val="8F5902"/>
       <w:sz w:val="22"/>
       <w:shd w:val="clear" w:color="auto" w:fill="F8F8F8"/>
@@ -2270,6 +2545,7 @@
     <w:basedOn w:val="VerbatimChar"/>
     <w:rPr>
       <w:rFonts w:ascii="Consolas" w:hAnsi="Consolas"/>
+      <w:i/>
       <w:color w:val="8F5902"/>
       <w:sz w:val="22"/>
       <w:shd w:val="clear" w:color="auto" w:fill="F8F8F8"/>
@@ -2280,6 +2556,7 @@
     <w:basedOn w:val="VerbatimChar"/>
     <w:rPr>
       <w:rFonts w:ascii="Consolas" w:hAnsi="Consolas"/>
+      <w:i/>
       <w:color w:val="000000"/>
       <w:sz w:val="22"/>
       <w:shd w:val="clear" w:color="auto" w:fill="F8F8F8"/>
@@ -2290,6 +2567,7 @@
     <w:basedOn w:val="VerbatimChar"/>
     <w:rPr>
       <w:rFonts w:ascii="Consolas" w:hAnsi="Consolas"/>
+      <w:i/>
       <w:color w:val="000000"/>
       <w:sz w:val="22"/>
       <w:shd w:val="clear" w:color="auto" w:fill="F8F8F8"/>
@@ -2301,6 +2579,7 @@
     <w:rPr>
       <w:rFonts w:ascii="Consolas" w:hAnsi="Consolas"/>
       <w:b/>
+      <w:i/>
       <w:color w:val="204A87"/>
       <w:sz w:val="22"/>
       <w:shd w:val="clear" w:color="auto" w:fill="F8F8F8"/>
@@ -2312,6 +2591,7 @@
     <w:rPr>
       <w:rFonts w:ascii="Consolas" w:hAnsi="Consolas"/>
       <w:b/>
+      <w:i/>
       <w:color w:val="CE5C00"/>
       <w:sz w:val="22"/>
       <w:shd w:val="clear" w:color="auto" w:fill="F8F8F8"/>
@@ -2322,6 +2602,7 @@
     <w:basedOn w:val="VerbatimChar"/>
     <w:rPr>
       <w:rFonts w:ascii="Consolas" w:hAnsi="Consolas"/>
+      <w:i/>
       <w:sz w:val="22"/>
       <w:shd w:val="clear" w:color="auto" w:fill="F8F8F8"/>
     </w:rPr>
@@ -2331,6 +2612,7 @@
     <w:basedOn w:val="VerbatimChar"/>
     <w:rPr>
       <w:rFonts w:ascii="Consolas" w:hAnsi="Consolas"/>
+      <w:i/>
       <w:sz w:val="22"/>
       <w:shd w:val="clear" w:color="auto" w:fill="F8F8F8"/>
     </w:rPr>
@@ -2340,7 +2622,7 @@
     <w:basedOn w:val="VerbatimChar"/>
     <w:rPr>
       <w:rFonts w:ascii="Consolas" w:hAnsi="Consolas"/>
-      <w:i/>
+      <w:i w:val="0"/>
       <w:color w:val="8F5902"/>
       <w:sz w:val="22"/>
       <w:shd w:val="clear" w:color="auto" w:fill="F8F8F8"/>
@@ -2351,6 +2633,7 @@
     <w:basedOn w:val="VerbatimChar"/>
     <w:rPr>
       <w:rFonts w:ascii="Consolas" w:hAnsi="Consolas"/>
+      <w:i/>
       <w:color w:val="C4A000"/>
       <w:sz w:val="22"/>
       <w:shd w:val="clear" w:color="auto" w:fill="F8F8F8"/>
@@ -2361,6 +2644,7 @@
     <w:basedOn w:val="VerbatimChar"/>
     <w:rPr>
       <w:rFonts w:ascii="Consolas" w:hAnsi="Consolas"/>
+      <w:i/>
       <w:sz w:val="22"/>
       <w:shd w:val="clear" w:color="auto" w:fill="F8F8F8"/>
     </w:rPr>
@@ -2371,7 +2655,7 @@
     <w:rPr>
       <w:rFonts w:ascii="Consolas" w:hAnsi="Consolas"/>
       <w:b/>
-      <w:i/>
+      <w:i w:val="0"/>
       <w:color w:val="8F5902"/>
       <w:sz w:val="22"/>
       <w:shd w:val="clear" w:color="auto" w:fill="F8F8F8"/>
@@ -2383,7 +2667,7 @@
     <w:rPr>
       <w:rFonts w:ascii="Consolas" w:hAnsi="Consolas"/>
       <w:b/>
-      <w:i/>
+      <w:i w:val="0"/>
       <w:color w:val="8F5902"/>
       <w:sz w:val="22"/>
       <w:shd w:val="clear" w:color="auto" w:fill="F8F8F8"/>
@@ -2394,6 +2678,7 @@
     <w:basedOn w:val="VerbatimChar"/>
     <w:rPr>
       <w:rFonts w:ascii="Consolas" w:hAnsi="Consolas"/>
+      <w:i/>
       <w:color w:val="EF2929"/>
       <w:sz w:val="22"/>
       <w:shd w:val="clear" w:color="auto" w:fill="F8F8F8"/>
@@ -2405,6 +2690,7 @@
     <w:rPr>
       <w:rFonts w:ascii="Consolas" w:hAnsi="Consolas"/>
       <w:b/>
+      <w:i/>
       <w:color w:val="A40000"/>
       <w:sz w:val="22"/>
       <w:shd w:val="clear" w:color="auto" w:fill="F8F8F8"/>
@@ -2415,6 +2701,7 @@
     <w:basedOn w:val="VerbatimChar"/>
     <w:rPr>
       <w:rFonts w:ascii="Consolas" w:hAnsi="Consolas"/>
+      <w:i/>
       <w:sz w:val="22"/>
       <w:shd w:val="clear" w:color="auto" w:fill="F8F8F8"/>
     </w:rPr>
@@ -2426,7 +2713,6 @@
     <w:qFormat/>
     <w:rsid w:val="00B93469"/>
     <w:pPr>
-      <w:spacing w:after="0"/>
       <w:jc w:val="right"/>
     </w:pPr>
     <w:rPr>
@@ -2461,9 +2747,9 @@
     <w:basedOn w:val="DefaultParagraphFont"/>
     <w:link w:val="FootnoteText"/>
     <w:uiPriority w:val="9"/>
-    <w:rsid w:val="00B93469"/>
-    <w:rPr>
-      <w:rFonts w:ascii="Times New Roman" w:hAnsi="Times New Roman"/>
+    <w:rsid w:val="00E3590C"/>
+    <w:rPr>
+      <w:rFonts w:ascii="Segoe UI Light" w:hAnsi="Segoe UI Light"/>
       <w:color w:val="56575A"/>
       <w:sz w:val="20"/>
       <w:szCs w:val="22"/>
@@ -2489,7 +2775,6 @@
         <w:tab w:val="center" w:pos="4680"/>
         <w:tab w:val="right" w:pos="9360"/>
       </w:tabs>
-      <w:spacing w:after="0"/>
     </w:pPr>
   </w:style>
   <w:style w:type="character" w:customStyle="1" w:styleId="HeaderChar">
@@ -2508,13 +2793,12 @@
     <w:link w:val="FooterChar"/>
     <w:uiPriority w:val="99"/>
     <w:unhideWhenUsed/>
-    <w:rsid w:val="00DB358C"/>
+    <w:rsid w:val="00E3590C"/>
     <w:pPr>
       <w:tabs>
         <w:tab w:val="center" w:pos="4680"/>
         <w:tab w:val="right" w:pos="9360"/>
       </w:tabs>
-      <w:spacing w:after="0"/>
     </w:pPr>
   </w:style>
   <w:style w:type="character" w:customStyle="1" w:styleId="FooterChar">
@@ -2522,9 +2806,9 @@
     <w:basedOn w:val="DefaultParagraphFont"/>
     <w:link w:val="Footer"/>
     <w:uiPriority w:val="99"/>
-    <w:rsid w:val="00DB358C"/>
-    <w:rPr>
-      <w:rFonts w:ascii="Arial Narrow" w:hAnsi="Arial Narrow"/>
+    <w:rsid w:val="00E3590C"/>
+    <w:rPr>
+      <w:rFonts w:ascii="Segoe UI Light" w:hAnsi="Segoe UI Light"/>
       <w:sz w:val="22"/>
     </w:rPr>
   </w:style>
@@ -2771,6 +3055,103 @@
         </w:tcBorders>
       </w:tcPr>
     </w:tblStylePr>
+  </w:style>
+  <w:style w:type="paragraph" w:customStyle="1" w:styleId="Tablecaption0">
+    <w:name w:val="Table caption"/>
+    <w:basedOn w:val="BodyText"/>
+    <w:link w:val="TablecaptionChar"/>
+    <w:qFormat/>
+    <w:rsid w:val="008E4610"/>
+    <w:rPr>
+      <w:i/>
+      <w:sz w:val="22"/>
+    </w:rPr>
+  </w:style>
+  <w:style w:type="paragraph" w:customStyle="1" w:styleId="Figurecaption">
+    <w:name w:val="Figure caption"/>
+    <w:basedOn w:val="Tablecaption0"/>
+    <w:link w:val="FigurecaptionChar"/>
+    <w:qFormat/>
+    <w:rsid w:val="00E3590C"/>
+  </w:style>
+  <w:style w:type="character" w:customStyle="1" w:styleId="TablecaptionChar">
+    <w:name w:val="Table caption Char"/>
+    <w:basedOn w:val="BodyTextChar"/>
+    <w:link w:val="Tablecaption0"/>
+    <w:rsid w:val="008E4610"/>
+    <w:rPr>
+      <w:rFonts w:ascii="Times New Roman" w:hAnsi="Times New Roman"/>
+      <w:i/>
+      <w:color w:val="56575A"/>
+      <w:sz w:val="22"/>
+    </w:rPr>
+  </w:style>
+  <w:style w:type="character" w:customStyle="1" w:styleId="FigurecaptionChar">
+    <w:name w:val="Figure caption Char"/>
+    <w:basedOn w:val="TablecaptionChar"/>
+    <w:link w:val="Figurecaption"/>
+    <w:rsid w:val="00E3590C"/>
+    <w:rPr>
+      <w:rFonts w:ascii="Segoe UI Light" w:hAnsi="Segoe UI Light"/>
+      <w:i/>
+      <w:color w:val="56575A"/>
+      <w:sz w:val="22"/>
+    </w:rPr>
+  </w:style>
+  <w:style w:type="paragraph" w:styleId="BodyText2">
+    <w:name w:val="Body Text 2"/>
+    <w:basedOn w:val="Normal"/>
+    <w:link w:val="BodyText2Char"/>
+    <w:rsid w:val="00E3590C"/>
+    <w:pPr>
+      <w:spacing w:after="120" w:line="480" w:lineRule="auto"/>
+    </w:pPr>
+  </w:style>
+  <w:style w:type="numbering" w:styleId="111111">
+    <w:name w:val="Outline List 2"/>
+    <w:basedOn w:val="NoList"/>
+    <w:semiHidden/>
+    <w:unhideWhenUsed/>
+    <w:rsid w:val="009A5D15"/>
+    <w:pPr>
+      <w:numPr>
+        <w:numId w:val="17"/>
+      </w:numPr>
+    </w:pPr>
+  </w:style>
+  <w:style w:type="character" w:customStyle="1" w:styleId="BodyText2Char">
+    <w:name w:val="Body Text 2 Char"/>
+    <w:basedOn w:val="DefaultParagraphFont"/>
+    <w:link w:val="BodyText2"/>
+    <w:rsid w:val="00E3590C"/>
+    <w:rPr>
+      <w:rFonts w:ascii="Segoe UI Light" w:hAnsi="Segoe UI Light"/>
+      <w:sz w:val="22"/>
+    </w:rPr>
+  </w:style>
+  <w:style w:type="paragraph" w:styleId="BodyText3">
+    <w:name w:val="Body Text 3"/>
+    <w:basedOn w:val="Normal"/>
+    <w:link w:val="BodyText3Char"/>
+    <w:rsid w:val="00E3590C"/>
+    <w:pPr>
+      <w:spacing w:after="120"/>
+    </w:pPr>
+    <w:rPr>
+      <w:sz w:val="16"/>
+      <w:szCs w:val="16"/>
+    </w:rPr>
+  </w:style>
+  <w:style w:type="character" w:customStyle="1" w:styleId="BodyText3Char">
+    <w:name w:val="Body Text 3 Char"/>
+    <w:basedOn w:val="DefaultParagraphFont"/>
+    <w:link w:val="BodyText3"/>
+    <w:rsid w:val="00E3590C"/>
+    <w:rPr>
+      <w:rFonts w:ascii="Segoe UI Light" w:hAnsi="Segoe UI Light"/>
+      <w:sz w:val="16"/>
+      <w:szCs w:val="16"/>
+    </w:rPr>
   </w:style>
 </w:styles>
 </file>

</xml_diff>

<commit_message>
attempt to modify table captions to be left-aligned
</commit_message>
<xml_diff>
--- a/markdown/styles_reference3.docx
+++ b/markdown/styles_reference3.docx
@@ -7,9 +7,7 @@
         <w:pStyle w:val="Heading1"/>
       </w:pPr>
       <w:bookmarkStart w:id="0" w:name="marine-economy---national-overview"/>
-      <w:bookmarkStart w:id="1" w:name="_GoBack"/>
       <w:bookmarkEnd w:id="0"/>
-      <w:bookmarkEnd w:id="1"/>
       <w:r>
         <w:t>Marine Economy - National Overview</w:t>
       </w:r>
@@ -18,8 +16,8 @@
       <w:pPr>
         <w:pStyle w:val="Heading2"/>
       </w:pPr>
-      <w:bookmarkStart w:id="2" w:name="seafood-sales-and-processing"/>
-      <w:bookmarkEnd w:id="2"/>
+      <w:bookmarkStart w:id="1" w:name="seafood-sales-and-processing"/>
+      <w:bookmarkEnd w:id="1"/>
       <w:r>
         <w:t>Seafood Sales and Processing</w:t>
       </w:r>
@@ -172,7 +170,7 @@
       <w:pPr>
         <w:pStyle w:val="Bibliography"/>
       </w:pPr>
-      <w:bookmarkStart w:id="3" w:name="ref-Nichol1995"/>
+      <w:bookmarkStart w:id="2" w:name="ref-Nichol1995"/>
       <w:r>
         <w:t>Nichol, D. G. 1995. “Spawning and Maturation of Female Yellowfin Sole in the Eastern Bering Sea.” Journal Article. In Proceedings of the International Flatfish Symposium; October 1994, Anchorage, Alaska, 35–50.</w:t>
       </w:r>
@@ -181,8 +179,8 @@
       <w:pPr>
         <w:pStyle w:val="Bibliography"/>
       </w:pPr>
-      <w:bookmarkStart w:id="4" w:name="ref-RN915"/>
-      <w:bookmarkEnd w:id="3"/>
+      <w:bookmarkStart w:id="3" w:name="ref-RN915"/>
+      <w:bookmarkEnd w:id="2"/>
       <w:r>
         <w:t xml:space="preserve">———. 1997. “Effects of Geography and Bathymetry on Growth and Maturity of Yellowfin Sole, </w:t>
       </w:r>
@@ -210,8 +208,8 @@
       <w:pPr>
         <w:pStyle w:val="Bibliography"/>
       </w:pPr>
-      <w:bookmarkStart w:id="5" w:name="ref-RN916"/>
-      <w:bookmarkEnd w:id="4"/>
+      <w:bookmarkStart w:id="4" w:name="ref-RN916"/>
+      <w:bookmarkEnd w:id="3"/>
       <w:r>
         <w:t xml:space="preserve">———. 1998. “Annual and Between-Sex Variability of Yellowfin Sole, </w:t>
       </w:r>
@@ -235,7 +233,7 @@
         <w:t>.</w:t>
       </w:r>
     </w:p>
-    <w:bookmarkEnd w:id="5"/>
+    <w:bookmarkEnd w:id="4"/>
     <w:p>
       <w:pPr>
         <w:pStyle w:val="Bibliography"/>
@@ -299,7 +297,7 @@
       <w:pPr>
         <w:pStyle w:val="Bibliography"/>
       </w:pPr>
-      <w:bookmarkStart w:id="6" w:name="ref-RN940"/>
+      <w:bookmarkStart w:id="5" w:name="ref-RN940"/>
       <w:proofErr w:type="spellStart"/>
       <w:r>
         <w:t>Wilderbuer</w:t>
@@ -317,7 +315,7 @@
         <w:t>. 2018. “Chapter 4: Yellowfin Sole.” Book Section. In Stock Assessment and Fishery Evaluation Report for the Groundfish Resources of the Bering Sea/Aleutian Islands Regions. 605 W. 4th Ave., Anchorage, AK 99501: North Pacific Fishery Management Council.</w:t>
       </w:r>
     </w:p>
-    <w:bookmarkEnd w:id="6"/>
+    <w:bookmarkEnd w:id="5"/>
     <w:p>
       <w:pPr>
         <w:pStyle w:val="BodyText"/>
@@ -413,30 +411,196 @@
       <w:r>
         <w:t xml:space="preserve">Figure </w:t>
       </w:r>
-      <w:r>
-        <w:fldChar w:fldCharType="begin"/>
-      </w:r>
-      <w:r>
-        <w:instrText xml:space="preserve"> SEQ Figure \* ARABIC </w:instrText>
-      </w:r>
-      <w:r>
-        <w:fldChar w:fldCharType="separate"/>
-      </w:r>
+      <w:fldSimple w:instr=" SEQ Figure \* ARABIC ">
+        <w:r>
+          <w:rPr>
+            <w:noProof/>
+          </w:rPr>
+          <w:t>1</w:t>
+        </w:r>
+      </w:fldSimple>
+      <w:r>
+        <w:t>. blah</w:t>
+      </w:r>
+    </w:p>
+    <w:p>
+      <w:pPr>
+        <w:pStyle w:val="Caption"/>
+      </w:pPr>
+    </w:p>
+    <w:p>
+      <w:pPr>
+        <w:pStyle w:val="Caption"/>
+      </w:pPr>
+    </w:p>
+    <w:p>
+      <w:pPr>
+        <w:pStyle w:val="Tablecaption0"/>
+      </w:pPr>
+      <w:bookmarkStart w:id="6" w:name="_GoBack"/>
       <w:r>
         <w:rPr>
-          <w:noProof/>
+          <w:b/>
         </w:rPr>
-        <w:t>1</w:t>
+        <w:t>Table 1</w:t>
       </w:r>
       <w:r>
         <w:rPr>
-          <w:noProof/>
+          <w:b/>
         </w:rPr>
-        <w:fldChar w:fldCharType="end"/>
-      </w:r>
-      <w:r>
-        <w:t>. blah</w:t>
-      </w:r>
+        <w:t>.</w:t>
+      </w:r>
+      <w:r>
+        <w:t xml:space="preserve"> Test table.</w:t>
+      </w:r>
+    </w:p>
+    <w:tbl>
+      <w:tblPr>
+        <w:tblStyle w:val="TableGrid"/>
+        <w:tblW w:w="0" w:type="auto"/>
+        <w:tblLook w:val="04A0" w:firstRow="1" w:lastRow="0" w:firstColumn="1" w:lastColumn="0" w:noHBand="0" w:noVBand="1"/>
+      </w:tblPr>
+      <w:tblGrid>
+        <w:gridCol w:w="3116"/>
+        <w:gridCol w:w="3117"/>
+        <w:gridCol w:w="3117"/>
+      </w:tblGrid>
+      <w:tr>
+        <w:tc>
+          <w:tcPr>
+            <w:tcW w:w="3116" w:type="dxa"/>
+          </w:tcPr>
+          <w:bookmarkEnd w:id="6"/>
+          <w:p>
+            <w:pPr>
+              <w:pStyle w:val="Caption"/>
+              <w:rPr>
+                <w:b/>
+                <w:i w:val="0"/>
+              </w:rPr>
+            </w:pPr>
+            <w:r>
+              <w:rPr>
+                <w:b/>
+                <w:i w:val="0"/>
+              </w:rPr>
+              <w:lastRenderedPageBreak/>
+              <w:t>Column 1</w:t>
+            </w:r>
+          </w:p>
+        </w:tc>
+        <w:tc>
+          <w:tcPr>
+            <w:tcW w:w="3117" w:type="dxa"/>
+          </w:tcPr>
+          <w:p>
+            <w:pPr>
+              <w:pStyle w:val="Caption"/>
+              <w:rPr>
+                <w:b/>
+                <w:i w:val="0"/>
+              </w:rPr>
+            </w:pPr>
+            <w:r>
+              <w:rPr>
+                <w:b/>
+                <w:i w:val="0"/>
+              </w:rPr>
+              <w:t>Column 2</w:t>
+            </w:r>
+          </w:p>
+        </w:tc>
+        <w:tc>
+          <w:tcPr>
+            <w:tcW w:w="3117" w:type="dxa"/>
+          </w:tcPr>
+          <w:p>
+            <w:pPr>
+              <w:pStyle w:val="Caption"/>
+              <w:rPr>
+                <w:b/>
+                <w:i w:val="0"/>
+              </w:rPr>
+            </w:pPr>
+            <w:r>
+              <w:rPr>
+                <w:b/>
+                <w:i w:val="0"/>
+              </w:rPr>
+              <w:t>Column 3</w:t>
+            </w:r>
+          </w:p>
+        </w:tc>
+      </w:tr>
+      <w:tr>
+        <w:tc>
+          <w:tcPr>
+            <w:tcW w:w="3116" w:type="dxa"/>
+          </w:tcPr>
+          <w:p>
+            <w:pPr>
+              <w:pStyle w:val="Caption"/>
+            </w:pPr>
+          </w:p>
+        </w:tc>
+        <w:tc>
+          <w:tcPr>
+            <w:tcW w:w="3117" w:type="dxa"/>
+          </w:tcPr>
+          <w:p>
+            <w:pPr>
+              <w:pStyle w:val="Caption"/>
+            </w:pPr>
+          </w:p>
+        </w:tc>
+        <w:tc>
+          <w:tcPr>
+            <w:tcW w:w="3117" w:type="dxa"/>
+          </w:tcPr>
+          <w:p>
+            <w:pPr>
+              <w:pStyle w:val="Caption"/>
+            </w:pPr>
+          </w:p>
+        </w:tc>
+      </w:tr>
+      <w:tr>
+        <w:tc>
+          <w:tcPr>
+            <w:tcW w:w="3116" w:type="dxa"/>
+          </w:tcPr>
+          <w:p>
+            <w:pPr>
+              <w:pStyle w:val="Caption"/>
+            </w:pPr>
+          </w:p>
+        </w:tc>
+        <w:tc>
+          <w:tcPr>
+            <w:tcW w:w="3117" w:type="dxa"/>
+          </w:tcPr>
+          <w:p>
+            <w:pPr>
+              <w:pStyle w:val="Caption"/>
+            </w:pPr>
+          </w:p>
+        </w:tc>
+        <w:tc>
+          <w:tcPr>
+            <w:tcW w:w="3117" w:type="dxa"/>
+          </w:tcPr>
+          <w:p>
+            <w:pPr>
+              <w:pStyle w:val="Caption"/>
+            </w:pPr>
+          </w:p>
+        </w:tc>
+      </w:tr>
+    </w:tbl>
+    <w:p>
+      <w:pPr>
+        <w:pStyle w:val="Caption"/>
+      </w:pPr>
     </w:p>
     <w:p>
       <w:pPr>

</xml_diff>

<commit_message>
updated styles reference 3 but I don't think it actually makes a change
</commit_message>
<xml_diff>
--- a/markdown/styles_reference3.docx
+++ b/markdown/styles_reference3.docx
@@ -5,48 +5,73 @@
     <w:p>
       <w:pPr>
         <w:pStyle w:val="Heading1"/>
+        <w:rPr>
+          <w:rFonts w:ascii="Times New Roman" w:hAnsi="Times New Roman" w:cs="Times New Roman"/>
+        </w:rPr>
       </w:pPr>
       <w:bookmarkStart w:id="0" w:name="marine-economy---national-overview"/>
       <w:bookmarkEnd w:id="0"/>
       <w:r>
+        <w:rPr>
+          <w:rFonts w:ascii="Times New Roman" w:hAnsi="Times New Roman" w:cs="Times New Roman"/>
+        </w:rPr>
         <w:t>Marine Economy - National Overview</w:t>
       </w:r>
     </w:p>
     <w:p>
       <w:pPr>
         <w:pStyle w:val="Heading2"/>
+        <w:rPr>
+          <w:rFonts w:ascii="Times New Roman" w:hAnsi="Times New Roman" w:cs="Times New Roman"/>
+        </w:rPr>
       </w:pPr>
       <w:bookmarkStart w:id="1" w:name="seafood-sales-and-processing"/>
       <w:bookmarkEnd w:id="1"/>
       <w:r>
+        <w:rPr>
+          <w:rFonts w:ascii="Times New Roman" w:hAnsi="Times New Roman" w:cs="Times New Roman"/>
+        </w:rPr>
         <w:t>Seafood Sales and Processing</w:t>
       </w:r>
     </w:p>
     <w:p>
       <w:pPr>
         <w:pStyle w:val="FirstParagraph"/>
-      </w:pPr>
-      <w:r>
+        <w:rPr>
+          <w:rFonts w:ascii="Times New Roman" w:hAnsi="Times New Roman" w:cs="Times New Roman"/>
+        </w:rPr>
+      </w:pPr>
+      <w:r>
+        <w:rPr>
+          <w:rFonts w:ascii="Times New Roman" w:hAnsi="Times New Roman" w:cs="Times New Roman"/>
+        </w:rPr>
         <w:t>The economic contributions or impacts of recreational fishing activities in the United States is based on spending by recreational anglers.</w:t>
       </w:r>
       <w:r>
         <w:rPr>
           <w:rStyle w:val="FootnoteReference"/>
+          <w:rFonts w:ascii="Times New Roman" w:hAnsi="Times New Roman" w:cs="Times New Roman"/>
         </w:rPr>
         <w:footnoteReference w:id="1"/>
       </w:r>
       <w:r>
-        <w:t xml:space="preserve"> Total annual trip </w:t>
-      </w:r>
-      <w:r>
-        <w:t>expenditures were</w:t>
-      </w:r>
-      <w:r>
-        <w:t xml:space="preserve"> estimated at the state level by multiplying mean trip expenditures by the estimated number of adult trips in each trip mode (for-hire, private boat, and shore) and adjusting by the CPI (consumer price index) to the current year. Total annual durable expenditures were estimated by multiplying mean durable expenditures by the estimated annual number of adult participants in the United States and adjusting by the CPI (consumer price index) to the current year.</w:t>
+        <w:rPr>
+          <w:rFonts w:ascii="Times New Roman" w:hAnsi="Times New Roman" w:cs="Times New Roman"/>
+        </w:rPr>
+        <w:t xml:space="preserve"> </w:t>
+      </w:r>
+      <w:bookmarkStart w:id="2" w:name="_GoBack"/>
+      <w:bookmarkEnd w:id="2"/>
+      <w:r>
+        <w:rPr>
+          <w:rFonts w:ascii="Times New Roman" w:hAnsi="Times New Roman" w:cs="Times New Roman"/>
+        </w:rPr>
+        <w:t>Total annual trip expenditures were estimated at the state level by multiplying mean trip expenditures by the estimated number of adult trips in each trip mode (for-hire, private boat, and shore) and adjusting by the CPI (consumer price index) to the current year. Total annual durable expenditures were estimated by multiplying mean durable expenditures by the estimated annual number of adult participants in the United States and adjusting by the CPI (consumer price index) to the current year.</w:t>
       </w:r>
       <w:r>
         <w:rPr>
           <w:rStyle w:val="FootnoteReference"/>
+          <w:rFonts w:ascii="Times New Roman" w:hAnsi="Times New Roman" w:cs="Times New Roman"/>
         </w:rPr>
         <w:footnoteReference w:id="2"/>
       </w:r>
@@ -54,8 +79,14 @@
     <w:p>
       <w:pPr>
         <w:pStyle w:val="FirstParagraph"/>
-      </w:pPr>
-      <w:r>
+        <w:rPr>
+          <w:rFonts w:ascii="Times New Roman" w:hAnsi="Times New Roman" w:cs="Times New Roman"/>
+        </w:rPr>
+      </w:pPr>
+      <w:r>
+        <w:rPr>
+          <w:rFonts w:ascii="Times New Roman" w:hAnsi="Times New Roman" w:cs="Times New Roman"/>
+        </w:rPr>
         <w:t>Four different measures are commonly used to show how angler expenditures affect the economy in a region (state or nationwide): sales, income, value-added, and employment. The term sales refers to the gross value of all sales by regional businesses affected by an activity, such as recreational fishing. It includes both the direct sales made by the angler and sales made between businesses and households resulting from that original sale by the angler. Income includes personal income (wages and salaries) and proprietors’ income (income from self-employment). Value-added is the contribution made to the gross domestic product in a region. Employment is specified on the basis of full-time and part-time jobs supported directly or indirectly by the purchases made by anglers. The first three measures are calculated in terms of dollars, whereas employment impacts are measured in numbers of jobs. Note that these categories are not additive.</w:t>
       </w:r>
     </w:p>
@@ -66,8 +97,14 @@
           <w:ilvl w:val="0"/>
           <w:numId w:val="6"/>
         </w:numPr>
-      </w:pPr>
-      <w:r>
+        <w:rPr>
+          <w:rFonts w:ascii="Times New Roman" w:hAnsi="Times New Roman" w:cs="Times New Roman"/>
+        </w:rPr>
+      </w:pPr>
+      <w:r>
+        <w:rPr>
+          <w:rFonts w:ascii="Times New Roman" w:hAnsi="Times New Roman" w:cs="Times New Roman"/>
+        </w:rPr>
         <w:t>Drum (Atlantic croaker and spot) (Atlantic regions)</w:t>
       </w:r>
     </w:p>
@@ -78,14 +115,21 @@
           <w:ilvl w:val="0"/>
           <w:numId w:val="6"/>
         </w:numPr>
-      </w:pPr>
-      <w:r>
-        <w:rPr>
+        <w:rPr>
+          <w:rFonts w:ascii="Times New Roman" w:hAnsi="Times New Roman" w:cs="Times New Roman"/>
+        </w:rPr>
+      </w:pPr>
+      <w:r>
+        <w:rPr>
+          <w:rFonts w:ascii="Times New Roman" w:hAnsi="Times New Roman" w:cs="Times New Roman"/>
           <w:b/>
         </w:rPr>
         <w:t>Drum (seatrouts) (Atlantic regions)</w:t>
       </w:r>
       <w:r>
+        <w:rPr>
+          <w:rFonts w:ascii="Times New Roman" w:hAnsi="Times New Roman" w:cs="Times New Roman"/>
+        </w:rPr>
         <w:t>: sand seatrout, seatrout genus, silver seatrout, spotted seatrout, and weakfish</w:t>
       </w:r>
     </w:p>
@@ -96,54 +140,82 @@
           <w:ilvl w:val="0"/>
           <w:numId w:val="6"/>
         </w:numPr>
-      </w:pPr>
-      <w:r>
+        <w:rPr>
+          <w:rFonts w:ascii="Times New Roman" w:hAnsi="Times New Roman" w:cs="Times New Roman"/>
+        </w:rPr>
+      </w:pPr>
+      <w:r>
+        <w:rPr>
+          <w:rFonts w:ascii="Times New Roman" w:hAnsi="Times New Roman" w:cs="Times New Roman"/>
+        </w:rPr>
         <w:t>Pacific halibut (North Pacific)</w:t>
       </w:r>
     </w:p>
     <w:p>
       <w:pPr>
         <w:pStyle w:val="Heading2"/>
+        <w:rPr>
+          <w:rFonts w:ascii="Times New Roman" w:hAnsi="Times New Roman" w:cs="Times New Roman"/>
+        </w:rPr>
       </w:pPr>
     </w:p>
     <w:p>
       <w:pPr>
         <w:pStyle w:val="Heading2"/>
-      </w:pPr>
-      <w:r>
+        <w:rPr>
+          <w:rFonts w:ascii="Times New Roman" w:hAnsi="Times New Roman" w:cs="Times New Roman"/>
+        </w:rPr>
+      </w:pPr>
+      <w:r>
+        <w:rPr>
+          <w:rFonts w:ascii="Times New Roman" w:hAnsi="Times New Roman" w:cs="Times New Roman"/>
+        </w:rPr>
         <w:t>United States | Commercial Fisheries</w:t>
       </w:r>
     </w:p>
     <w:p>
       <w:pPr>
         <w:pStyle w:val="Heading4"/>
-      </w:pPr>
-      <w:r>
+        <w:rPr>
+          <w:rFonts w:ascii="Times New Roman" w:hAnsi="Times New Roman" w:cs="Times New Roman"/>
+        </w:rPr>
+      </w:pPr>
+      <w:r>
+        <w:rPr>
+          <w:rFonts w:ascii="Times New Roman" w:hAnsi="Times New Roman" w:cs="Times New Roman"/>
+        </w:rPr>
         <w:t>Harvest (H) &amp; Release (R) of Key Species/Species Groups (thousands of fish)</w:t>
       </w:r>
       <w:r>
         <w:rPr>
           <w:rStyle w:val="FootnoteReference"/>
-          <w:rFonts w:cs="Segoe UI Light"/>
+          <w:rFonts w:ascii="Times New Roman" w:hAnsi="Times New Roman" w:cs="Times New Roman"/>
         </w:rPr>
         <w:footnoteReference w:id="3"/>
       </w:r>
       <w:r>
+        <w:rPr>
+          <w:rFonts w:ascii="Times New Roman" w:hAnsi="Times New Roman" w:cs="Times New Roman"/>
+        </w:rPr>
         <w:t xml:space="preserve"> </w:t>
       </w:r>
       <w:r>
         <w:rPr>
+          <w:rFonts w:ascii="Times New Roman" w:hAnsi="Times New Roman" w:cs="Times New Roman"/>
           <w:vertAlign w:val="superscript"/>
         </w:rPr>
         <w:t>,</w:t>
       </w:r>
       <w:r>
+        <w:rPr>
+          <w:rFonts w:ascii="Times New Roman" w:hAnsi="Times New Roman" w:cs="Times New Roman"/>
+        </w:rPr>
         <w:t xml:space="preserve"> </w:t>
       </w:r>
       <w:r>
         <w:rPr>
           <w:rStyle w:val="FootnoteReference"/>
-          <w:rFonts w:cs="Segoe UI Light"/>
+          <w:rFonts w:ascii="Times New Roman" w:hAnsi="Times New Roman" w:cs="Times New Roman"/>
         </w:rPr>
         <w:footnoteReference w:id="4"/>
       </w:r>
@@ -151,192 +223,315 @@
     <w:p>
       <w:pPr>
         <w:pStyle w:val="BlockText"/>
-      </w:pPr>
-      <w:r>
+        <w:rPr>
+          <w:rFonts w:ascii="Times New Roman" w:hAnsi="Times New Roman" w:cs="Times New Roman"/>
+        </w:rPr>
+      </w:pPr>
+      <w:r>
+        <w:rPr>
+          <w:rFonts w:ascii="Times New Roman" w:hAnsi="Times New Roman" w:cs="Times New Roman"/>
+        </w:rPr>
         <w:t>I may be using the wrong trips value?</w:t>
       </w:r>
     </w:p>
     <w:p>
       <w:pPr>
         <w:pStyle w:val="BodyText"/>
+        <w:rPr>
+          <w:rFonts w:ascii="Times New Roman" w:hAnsi="Times New Roman" w:cs="Times New Roman"/>
+        </w:rPr>
       </w:pPr>
     </w:p>
     <w:p>
       <w:pPr>
         <w:pStyle w:val="Figurecaption"/>
+        <w:rPr>
+          <w:rFonts w:ascii="Times New Roman" w:hAnsi="Times New Roman" w:cs="Times New Roman"/>
+        </w:rPr>
       </w:pPr>
     </w:p>
     <w:p>
       <w:pPr>
         <w:pStyle w:val="Bibliography"/>
-      </w:pPr>
-      <w:bookmarkStart w:id="2" w:name="ref-Nichol1995"/>
-      <w:r>
+        <w:rPr>
+          <w:rFonts w:ascii="Times New Roman" w:hAnsi="Times New Roman" w:cs="Times New Roman"/>
+        </w:rPr>
+      </w:pPr>
+      <w:bookmarkStart w:id="3" w:name="ref-Nichol1995"/>
+      <w:r>
+        <w:rPr>
+          <w:rFonts w:ascii="Times New Roman" w:hAnsi="Times New Roman" w:cs="Times New Roman"/>
+        </w:rPr>
         <w:t>Nichol, D. G. 1995. “Spawning and Maturation of Female Yellowfin Sole in the Eastern Bering Sea.” Journal Article. In Proceedings of the International Flatfish Symposium; October 1994, Anchorage, Alaska, 35–50.</w:t>
       </w:r>
     </w:p>
     <w:p>
       <w:pPr>
         <w:pStyle w:val="Bibliography"/>
-      </w:pPr>
-      <w:bookmarkStart w:id="3" w:name="ref-RN915"/>
-      <w:bookmarkEnd w:id="2"/>
-      <w:r>
+        <w:rPr>
+          <w:rFonts w:ascii="Times New Roman" w:hAnsi="Times New Roman" w:cs="Times New Roman"/>
+        </w:rPr>
+      </w:pPr>
+      <w:bookmarkStart w:id="4" w:name="ref-RN915"/>
+      <w:bookmarkEnd w:id="3"/>
+      <w:r>
+        <w:rPr>
+          <w:rFonts w:ascii="Times New Roman" w:hAnsi="Times New Roman" w:cs="Times New Roman"/>
+        </w:rPr>
         <w:t xml:space="preserve">———. 1997. “Effects of Geography and Bathymetry on Growth and Maturity of Yellowfin Sole, </w:t>
       </w:r>
       <w:proofErr w:type="spellStart"/>
       <w:r>
+        <w:rPr>
+          <w:rFonts w:ascii="Times New Roman" w:hAnsi="Times New Roman" w:cs="Times New Roman"/>
+        </w:rPr>
         <w:t>Pleuronectes</w:t>
       </w:r>
       <w:proofErr w:type="spellEnd"/>
       <w:r>
+        <w:rPr>
+          <w:rFonts w:ascii="Times New Roman" w:hAnsi="Times New Roman" w:cs="Times New Roman"/>
+        </w:rPr>
         <w:t xml:space="preserve"> Asper, in the Eastern Bering Sea.” Journal Article. Oceanographic Literature Review 12 (44): 1548. </w:t>
       </w:r>
       <w:hyperlink r:id="rId7">
         <w:r>
           <w:rPr>
             <w:rStyle w:val="Hyperlink"/>
+            <w:rFonts w:ascii="Times New Roman" w:hAnsi="Times New Roman" w:cs="Times New Roman"/>
           </w:rPr>
           <w:t>https://spo.nmfs.noaa.gov/sites/default/files/pdf-content/1997/953/nichol.pdf</w:t>
         </w:r>
       </w:hyperlink>
       <w:r>
+        <w:rPr>
+          <w:rFonts w:ascii="Times New Roman" w:hAnsi="Times New Roman" w:cs="Times New Roman"/>
+        </w:rPr>
         <w:t>.</w:t>
       </w:r>
     </w:p>
     <w:p>
       <w:pPr>
         <w:pStyle w:val="Bibliography"/>
-      </w:pPr>
-      <w:bookmarkStart w:id="4" w:name="ref-RN916"/>
-      <w:bookmarkEnd w:id="3"/>
-      <w:r>
+        <w:rPr>
+          <w:rFonts w:ascii="Times New Roman" w:hAnsi="Times New Roman" w:cs="Times New Roman"/>
+        </w:rPr>
+      </w:pPr>
+      <w:bookmarkStart w:id="5" w:name="ref-RN916"/>
+      <w:bookmarkEnd w:id="4"/>
+      <w:r>
+        <w:rPr>
+          <w:rFonts w:ascii="Times New Roman" w:hAnsi="Times New Roman" w:cs="Times New Roman"/>
+        </w:rPr>
         <w:t xml:space="preserve">———. 1998. “Annual and Between-Sex Variability of Yellowfin Sole, </w:t>
       </w:r>
       <w:proofErr w:type="spellStart"/>
       <w:r>
+        <w:rPr>
+          <w:rFonts w:ascii="Times New Roman" w:hAnsi="Times New Roman" w:cs="Times New Roman"/>
+        </w:rPr>
         <w:t>Pleuronectes</w:t>
       </w:r>
       <w:proofErr w:type="spellEnd"/>
       <w:r>
+        <w:rPr>
+          <w:rFonts w:ascii="Times New Roman" w:hAnsi="Times New Roman" w:cs="Times New Roman"/>
+        </w:rPr>
         <w:t xml:space="preserve"> Asper.” Journal Article. Fishery Bulletin 96: 547–61. </w:t>
       </w:r>
       <w:hyperlink r:id="rId8">
         <w:r>
           <w:rPr>
             <w:rStyle w:val="Hyperlink"/>
+            <w:rFonts w:ascii="Times New Roman" w:hAnsi="Times New Roman" w:cs="Times New Roman"/>
           </w:rPr>
           <w:t>https://spo.nmfs.noaa.gov/content/annual-and-between-sex-variability-yellowfin-sole-pleuronectes-aspe-spring-summer</w:t>
         </w:r>
       </w:hyperlink>
       <w:r>
+        <w:rPr>
+          <w:rFonts w:ascii="Times New Roman" w:hAnsi="Times New Roman" w:cs="Times New Roman"/>
+        </w:rPr>
         <w:t>.</w:t>
       </w:r>
     </w:p>
-    <w:bookmarkEnd w:id="4"/>
+    <w:bookmarkEnd w:id="5"/>
     <w:p>
       <w:pPr>
         <w:pStyle w:val="Bibliography"/>
-      </w:pPr>
-      <w:r>
+        <w:rPr>
+          <w:rFonts w:ascii="Times New Roman" w:hAnsi="Times New Roman" w:cs="Times New Roman"/>
+        </w:rPr>
+      </w:pPr>
+      <w:r>
+        <w:rPr>
+          <w:rFonts w:ascii="Times New Roman" w:hAnsi="Times New Roman" w:cs="Times New Roman"/>
+        </w:rPr>
         <w:t xml:space="preserve">Nichol, D. G., S. </w:t>
       </w:r>
       <w:proofErr w:type="spellStart"/>
       <w:r>
+        <w:rPr>
+          <w:rFonts w:ascii="Times New Roman" w:hAnsi="Times New Roman" w:cs="Times New Roman"/>
+        </w:rPr>
         <w:t>Kotwicki</w:t>
       </w:r>
       <w:proofErr w:type="spellEnd"/>
       <w:r>
+        <w:rPr>
+          <w:rFonts w:ascii="Times New Roman" w:hAnsi="Times New Roman" w:cs="Times New Roman"/>
+        </w:rPr>
         <w:t xml:space="preserve">, T. K. </w:t>
       </w:r>
       <w:proofErr w:type="spellStart"/>
       <w:r>
+        <w:rPr>
+          <w:rFonts w:ascii="Times New Roman" w:hAnsi="Times New Roman" w:cs="Times New Roman"/>
+        </w:rPr>
         <w:t>Wilderbuer</w:t>
       </w:r>
       <w:proofErr w:type="spellEnd"/>
       <w:r>
+        <w:rPr>
+          <w:rFonts w:ascii="Times New Roman" w:hAnsi="Times New Roman" w:cs="Times New Roman"/>
+        </w:rPr>
         <w:t xml:space="preserve">, R. R. </w:t>
       </w:r>
       <w:proofErr w:type="spellStart"/>
       <w:r>
+        <w:rPr>
+          <w:rFonts w:ascii="Times New Roman" w:hAnsi="Times New Roman" w:cs="Times New Roman"/>
+        </w:rPr>
         <w:t>Lauth</w:t>
       </w:r>
       <w:proofErr w:type="spellEnd"/>
       <w:r>
+        <w:rPr>
+          <w:rFonts w:ascii="Times New Roman" w:hAnsi="Times New Roman" w:cs="Times New Roman"/>
+        </w:rPr>
         <w:t xml:space="preserve">, and J. N. </w:t>
       </w:r>
       <w:proofErr w:type="spellStart"/>
       <w:r>
+        <w:rPr>
+          <w:rFonts w:ascii="Times New Roman" w:hAnsi="Times New Roman" w:cs="Times New Roman"/>
+        </w:rPr>
         <w:t>Ianelli</w:t>
       </w:r>
       <w:proofErr w:type="spellEnd"/>
       <w:r>
+        <w:rPr>
+          <w:rFonts w:ascii="Times New Roman" w:hAnsi="Times New Roman" w:cs="Times New Roman"/>
+        </w:rPr>
         <w:t xml:space="preserve">. 2019. “Availability of Yellowfin Sole </w:t>
       </w:r>
       <w:proofErr w:type="spellStart"/>
       <w:r>
+        <w:rPr>
+          <w:rFonts w:ascii="Times New Roman" w:hAnsi="Times New Roman" w:cs="Times New Roman"/>
+        </w:rPr>
         <w:t>Limanda</w:t>
       </w:r>
       <w:proofErr w:type="spellEnd"/>
       <w:r>
+        <w:rPr>
+          <w:rFonts w:ascii="Times New Roman" w:hAnsi="Times New Roman" w:cs="Times New Roman"/>
+        </w:rPr>
         <w:t xml:space="preserve"> Aspera to the Eastern Bering Sea Trawl Survey and Its Effect on Estimates of Survey Biomass.” Journal Article. Fisheries Research 211: 319–30. </w:t>
       </w:r>
       <w:hyperlink r:id="rId9">
         <w:r>
           <w:rPr>
             <w:rStyle w:val="Hyperlink"/>
+            <w:rFonts w:ascii="Times New Roman" w:hAnsi="Times New Roman" w:cs="Times New Roman"/>
           </w:rPr>
           <w:t>https://doi.org/10.1016/j.fishres.2018.11.017</w:t>
         </w:r>
       </w:hyperlink>
       <w:r>
+        <w:rPr>
+          <w:rFonts w:ascii="Times New Roman" w:hAnsi="Times New Roman" w:cs="Times New Roman"/>
+        </w:rPr>
         <w:t>.</w:t>
       </w:r>
     </w:p>
     <w:p>
       <w:pPr>
         <w:pStyle w:val="Bibliography"/>
-      </w:pPr>
-      <w:bookmarkStart w:id="5" w:name="ref-RN940"/>
+        <w:rPr>
+          <w:rFonts w:ascii="Times New Roman" w:hAnsi="Times New Roman" w:cs="Times New Roman"/>
+        </w:rPr>
+      </w:pPr>
+      <w:bookmarkStart w:id="6" w:name="ref-RN940"/>
       <w:proofErr w:type="spellStart"/>
       <w:r>
+        <w:rPr>
+          <w:rFonts w:ascii="Times New Roman" w:hAnsi="Times New Roman" w:cs="Times New Roman"/>
+        </w:rPr>
         <w:t>Wilderbuer</w:t>
       </w:r>
       <w:proofErr w:type="spellEnd"/>
       <w:r>
+        <w:rPr>
+          <w:rFonts w:ascii="Times New Roman" w:hAnsi="Times New Roman" w:cs="Times New Roman"/>
+        </w:rPr>
         <w:t xml:space="preserve">, T. K., D. G. Nichol, and J. </w:t>
       </w:r>
       <w:proofErr w:type="spellStart"/>
       <w:r>
+        <w:rPr>
+          <w:rFonts w:ascii="Times New Roman" w:hAnsi="Times New Roman" w:cs="Times New Roman"/>
+        </w:rPr>
         <w:t>Ianelli</w:t>
       </w:r>
       <w:proofErr w:type="spellEnd"/>
       <w:r>
+        <w:rPr>
+          <w:rFonts w:ascii="Times New Roman" w:hAnsi="Times New Roman" w:cs="Times New Roman"/>
+        </w:rPr>
         <w:t>. 2018. “Chapter 4: Yellowfin Sole.” Book Section. In Stock Assessment and Fishery Evaluation Report for the Groundfish Resources of the Bering Sea/Aleutian Islands Regions. 605 W. 4th Ave., Anchorage, AK 99501: North Pacific Fishery Management Council.</w:t>
       </w:r>
     </w:p>
-    <w:bookmarkEnd w:id="5"/>
+    <w:bookmarkEnd w:id="6"/>
     <w:p>
       <w:pPr>
         <w:pStyle w:val="BodyText"/>
+        <w:rPr>
+          <w:rFonts w:ascii="Times New Roman" w:hAnsi="Times New Roman" w:cs="Times New Roman"/>
+        </w:rPr>
       </w:pPr>
     </w:p>
     <w:p>
       <w:pPr>
         <w:pStyle w:val="BodyText"/>
+        <w:rPr>
+          <w:rFonts w:ascii="Times New Roman" w:hAnsi="Times New Roman" w:cs="Times New Roman"/>
+        </w:rPr>
       </w:pPr>
     </w:p>
     <w:p>
-      <w:r>
+      <w:pPr>
+        <w:rPr>
+          <w:rFonts w:ascii="Times New Roman" w:hAnsi="Times New Roman" w:cs="Times New Roman"/>
+        </w:rPr>
+      </w:pPr>
+      <w:r>
+        <w:rPr>
+          <w:rFonts w:ascii="Times New Roman" w:hAnsi="Times New Roman" w:cs="Times New Roman"/>
+        </w:rPr>
         <w:br w:type="page"/>
       </w:r>
     </w:p>
     <w:p>
       <w:pPr>
         <w:pStyle w:val="BodyText"/>
-      </w:pPr>
-      <w:r>
-        <w:rPr>
+        <w:rPr>
+          <w:rFonts w:ascii="Times New Roman" w:hAnsi="Times New Roman" w:cs="Times New Roman"/>
+        </w:rPr>
+      </w:pPr>
+      <w:r>
+        <w:rPr>
+          <w:rFonts w:ascii="Times New Roman" w:hAnsi="Times New Roman" w:cs="Times New Roman"/>
           <w:noProof/>
         </w:rPr>
         <w:lastRenderedPageBreak/>
@@ -403,54 +598,99 @@
         </w:drawing>
       </w:r>
     </w:p>
-    <w:p/>
     <w:p>
       <w:pPr>
-        <w:pStyle w:val="Caption"/>
-      </w:pPr>
-      <w:r>
-        <w:t xml:space="preserve">Figure </w:t>
-      </w:r>
-      <w:fldSimple w:instr=" SEQ Figure \* ARABIC ">
-        <w:r>
-          <w:rPr>
-            <w:noProof/>
-          </w:rPr>
-          <w:t>1</w:t>
-        </w:r>
-      </w:fldSimple>
-      <w:r>
-        <w:t>. blah</w:t>
-      </w:r>
+        <w:rPr>
+          <w:rFonts w:ascii="Times New Roman" w:hAnsi="Times New Roman" w:cs="Times New Roman"/>
+        </w:rPr>
+      </w:pPr>
     </w:p>
     <w:p>
       <w:pPr>
         <w:pStyle w:val="Caption"/>
-      </w:pPr>
+        <w:rPr>
+          <w:rFonts w:ascii="Times New Roman" w:hAnsi="Times New Roman" w:cs="Times New Roman"/>
+        </w:rPr>
+      </w:pPr>
+      <w:r>
+        <w:rPr>
+          <w:rFonts w:ascii="Times New Roman" w:hAnsi="Times New Roman" w:cs="Times New Roman"/>
+        </w:rPr>
+        <w:t xml:space="preserve">Figure </w:t>
+      </w:r>
+      <w:r>
+        <w:rPr>
+          <w:rFonts w:ascii="Times New Roman" w:hAnsi="Times New Roman" w:cs="Times New Roman"/>
+        </w:rPr>
+        <w:fldChar w:fldCharType="begin"/>
+      </w:r>
+      <w:r>
+        <w:rPr>
+          <w:rFonts w:ascii="Times New Roman" w:hAnsi="Times New Roman" w:cs="Times New Roman"/>
+        </w:rPr>
+        <w:instrText xml:space="preserve"> SEQ Figure \* ARABIC </w:instrText>
+      </w:r>
+      <w:r>
+        <w:rPr>
+          <w:rFonts w:ascii="Times New Roman" w:hAnsi="Times New Roman" w:cs="Times New Roman"/>
+        </w:rPr>
+        <w:fldChar w:fldCharType="separate"/>
+      </w:r>
+      <w:r>
+        <w:rPr>
+          <w:rFonts w:ascii="Times New Roman" w:hAnsi="Times New Roman" w:cs="Times New Roman"/>
+          <w:noProof/>
+        </w:rPr>
+        <w:t>1</w:t>
+      </w:r>
+      <w:r>
+        <w:rPr>
+          <w:rFonts w:ascii="Times New Roman" w:hAnsi="Times New Roman" w:cs="Times New Roman"/>
+          <w:noProof/>
+        </w:rPr>
+        <w:fldChar w:fldCharType="end"/>
+      </w:r>
+      <w:r>
+        <w:rPr>
+          <w:rFonts w:ascii="Times New Roman" w:hAnsi="Times New Roman" w:cs="Times New Roman"/>
+        </w:rPr>
+        <w:t>. blah</w:t>
+      </w:r>
     </w:p>
     <w:p>
       <w:pPr>
         <w:pStyle w:val="Caption"/>
+        <w:rPr>
+          <w:rFonts w:ascii="Times New Roman" w:hAnsi="Times New Roman" w:cs="Times New Roman"/>
+        </w:rPr>
       </w:pPr>
     </w:p>
     <w:p>
       <w:pPr>
+        <w:pStyle w:val="Caption"/>
+        <w:rPr>
+          <w:rFonts w:ascii="Times New Roman" w:hAnsi="Times New Roman" w:cs="Times New Roman"/>
+        </w:rPr>
+      </w:pPr>
+    </w:p>
+    <w:p>
+      <w:pPr>
         <w:pStyle w:val="Tablecaption0"/>
-      </w:pPr>
-      <w:bookmarkStart w:id="6" w:name="_GoBack"/>
-      <w:r>
-        <w:rPr>
+        <w:rPr>
+          <w:rFonts w:ascii="Times New Roman" w:hAnsi="Times New Roman" w:cs="Times New Roman"/>
+        </w:rPr>
+      </w:pPr>
+      <w:r>
+        <w:rPr>
+          <w:rFonts w:ascii="Times New Roman" w:hAnsi="Times New Roman" w:cs="Times New Roman"/>
           <w:b/>
         </w:rPr>
-        <w:t>Table 1</w:t>
-      </w:r>
-      <w:r>
-        <w:rPr>
-          <w:b/>
-        </w:rPr>
-        <w:t>.</w:t>
-      </w:r>
-      <w:r>
+        <w:t>Table 1.</w:t>
+      </w:r>
+      <w:r>
+        <w:rPr>
+          <w:rFonts w:ascii="Times New Roman" w:hAnsi="Times New Roman" w:cs="Times New Roman"/>
+        </w:rPr>
         <w:t xml:space="preserve"> Test table.</w:t>
       </w:r>
     </w:p>
@@ -470,21 +710,21 @@
           <w:tcPr>
             <w:tcW w:w="3116" w:type="dxa"/>
           </w:tcPr>
-          <w:bookmarkEnd w:id="6"/>
           <w:p>
             <w:pPr>
               <w:pStyle w:val="Caption"/>
               <w:rPr>
+                <w:rFonts w:ascii="Times New Roman" w:hAnsi="Times New Roman" w:cs="Times New Roman"/>
                 <w:b/>
                 <w:i w:val="0"/>
               </w:rPr>
             </w:pPr>
             <w:r>
               <w:rPr>
+                <w:rFonts w:ascii="Times New Roman" w:hAnsi="Times New Roman" w:cs="Times New Roman"/>
                 <w:b/>
                 <w:i w:val="0"/>
               </w:rPr>
-              <w:lastRenderedPageBreak/>
               <w:t>Column 1</w:t>
             </w:r>
           </w:p>
@@ -497,12 +737,14 @@
             <w:pPr>
               <w:pStyle w:val="Caption"/>
               <w:rPr>
+                <w:rFonts w:ascii="Times New Roman" w:hAnsi="Times New Roman" w:cs="Times New Roman"/>
                 <w:b/>
                 <w:i w:val="0"/>
               </w:rPr>
             </w:pPr>
             <w:r>
               <w:rPr>
+                <w:rFonts w:ascii="Times New Roman" w:hAnsi="Times New Roman" w:cs="Times New Roman"/>
                 <w:b/>
                 <w:i w:val="0"/>
               </w:rPr>
@@ -518,12 +760,14 @@
             <w:pPr>
               <w:pStyle w:val="Caption"/>
               <w:rPr>
+                <w:rFonts w:ascii="Times New Roman" w:hAnsi="Times New Roman" w:cs="Times New Roman"/>
                 <w:b/>
                 <w:i w:val="0"/>
               </w:rPr>
             </w:pPr>
             <w:r>
               <w:rPr>
+                <w:rFonts w:ascii="Times New Roman" w:hAnsi="Times New Roman" w:cs="Times New Roman"/>
                 <w:b/>
                 <w:i w:val="0"/>
               </w:rPr>
@@ -540,6 +784,9 @@
           <w:p>
             <w:pPr>
               <w:pStyle w:val="Caption"/>
+              <w:rPr>
+                <w:rFonts w:ascii="Times New Roman" w:hAnsi="Times New Roman" w:cs="Times New Roman"/>
+              </w:rPr>
             </w:pPr>
           </w:p>
         </w:tc>
@@ -550,6 +797,9 @@
           <w:p>
             <w:pPr>
               <w:pStyle w:val="Caption"/>
+              <w:rPr>
+                <w:rFonts w:ascii="Times New Roman" w:hAnsi="Times New Roman" w:cs="Times New Roman"/>
+              </w:rPr>
             </w:pPr>
           </w:p>
         </w:tc>
@@ -560,6 +810,9 @@
           <w:p>
             <w:pPr>
               <w:pStyle w:val="Caption"/>
+              <w:rPr>
+                <w:rFonts w:ascii="Times New Roman" w:hAnsi="Times New Roman" w:cs="Times New Roman"/>
+              </w:rPr>
             </w:pPr>
           </w:p>
         </w:tc>
@@ -572,6 +825,9 @@
           <w:p>
             <w:pPr>
               <w:pStyle w:val="Caption"/>
+              <w:rPr>
+                <w:rFonts w:ascii="Times New Roman" w:hAnsi="Times New Roman" w:cs="Times New Roman"/>
+              </w:rPr>
             </w:pPr>
           </w:p>
         </w:tc>
@@ -582,6 +838,9 @@
           <w:p>
             <w:pPr>
               <w:pStyle w:val="Caption"/>
+              <w:rPr>
+                <w:rFonts w:ascii="Times New Roman" w:hAnsi="Times New Roman" w:cs="Times New Roman"/>
+              </w:rPr>
             </w:pPr>
           </w:p>
         </w:tc>
@@ -592,6 +851,9 @@
           <w:p>
             <w:pPr>
               <w:pStyle w:val="Caption"/>
+              <w:rPr>
+                <w:rFonts w:ascii="Times New Roman" w:hAnsi="Times New Roman" w:cs="Times New Roman"/>
+              </w:rPr>
             </w:pPr>
           </w:p>
         </w:tc>
@@ -600,11 +862,17 @@
     <w:p>
       <w:pPr>
         <w:pStyle w:val="Caption"/>
+        <w:rPr>
+          <w:rFonts w:ascii="Times New Roman" w:hAnsi="Times New Roman" w:cs="Times New Roman"/>
+        </w:rPr>
       </w:pPr>
     </w:p>
     <w:p>
       <w:pPr>
         <w:pStyle w:val="BodyText"/>
+        <w:rPr>
+          <w:rFonts w:ascii="Times New Roman" w:hAnsi="Times New Roman" w:cs="Times New Roman"/>
+        </w:rPr>
       </w:pPr>
     </w:p>
     <w:sectPr>

</xml_diff>